<commit_message>
V2 h/w device drivers complete
encoder, LED and switch drivers updated and tested in SENSORDEBUG mode
</commit_message>
<xml_diff>
--- a/documentation/PowerSDR Console Implementation Notes.docx
+++ b/documentation/PowerSDR Console Implementation Notes.docx
@@ -1,6 +1,6 @@
 
 <file path=word/document.xml><?xml version="1.0" encoding="utf-8"?>
-<w:document xmlns:wpc="http://schemas.microsoft.com/office/word/2010/wordprocessingCanvas" xmlns:cx="http://schemas.microsoft.com/office/drawing/2014/chartex" xmlns:cx1="http://schemas.microsoft.com/office/drawing/2015/9/8/chartex" xmlns:cx2="http://schemas.microsoft.com/office/drawing/2015/10/21/chartex" xmlns:cx3="http://schemas.microsoft.com/office/drawing/2016/5/9/chartex" xmlns:cx4="http://schemas.microsoft.com/office/drawing/2016/5/10/chartex" xmlns:cx5="http://schemas.microsoft.com/office/drawing/2016/5/11/chartex" xmlns:cx6="http://schemas.microsoft.com/office/drawing/2016/5/12/chartex" xmlns:cx7="http://schemas.microsoft.com/office/drawing/2016/5/13/chartex" xmlns:cx8="http://schemas.microsoft.com/office/drawing/2016/5/14/chartex" xmlns:mc="http://schemas.openxmlformats.org/markup-compatibility/2006" xmlns:aink="http://schemas.microsoft.com/office/drawing/2016/ink" xmlns:am3d="http://schemas.microsoft.com/office/drawing/2017/model3d" xmlns:o="urn:schemas-microsoft-com:office:office" xmlns:r="http://schemas.openxmlformats.org/officeDocument/2006/relationships" xmlns:m="http://schemas.openxmlformats.org/officeDocument/2006/math" xmlns:v="urn:schemas-microsoft-com:vml" xmlns:wp14="http://schemas.microsoft.com/office/word/2010/wordprocessingDrawing" xmlns:wp="http://schemas.openxmlformats.org/drawingml/2006/wordprocessingDrawing" xmlns:w10="urn:schemas-microsoft-com:office:word" xmlns:w="http://schemas.openxmlformats.org/wordprocessingml/2006/main" xmlns:w14="http://schemas.microsoft.com/office/word/2010/wordml" xmlns:w15="http://schemas.microsoft.com/office/word/2012/wordml" xmlns:w16cid="http://schemas.microsoft.com/office/word/2016/wordml/cid" xmlns:w16se="http://schemas.microsoft.com/office/word/2015/wordml/symex" xmlns:wpg="http://schemas.microsoft.com/office/word/2010/wordprocessingGroup" xmlns:wpi="http://schemas.microsoft.com/office/word/2010/wordprocessingInk" xmlns:wne="http://schemas.microsoft.com/office/word/2006/wordml" xmlns:wps="http://schemas.microsoft.com/office/word/2010/wordprocessingShape" mc:Ignorable="w14 w15 w16se w16cid wp14">
+<w:document xmlns:wpc="http://schemas.microsoft.com/office/word/2010/wordprocessingCanvas" xmlns:mc="http://schemas.openxmlformats.org/markup-compatibility/2006" xmlns:o="urn:schemas-microsoft-com:office:office" xmlns:r="http://schemas.openxmlformats.org/officeDocument/2006/relationships" xmlns:m="http://schemas.openxmlformats.org/officeDocument/2006/math" xmlns:v="urn:schemas-microsoft-com:vml" xmlns:wp14="http://schemas.microsoft.com/office/word/2010/wordprocessingDrawing" xmlns:wp="http://schemas.openxmlformats.org/drawingml/2006/wordprocessingDrawing" xmlns:w10="urn:schemas-microsoft-com:office:word" xmlns:w="http://schemas.openxmlformats.org/wordprocessingml/2006/main" xmlns:w14="http://schemas.microsoft.com/office/word/2010/wordml" xmlns:w15="http://schemas.microsoft.com/office/word/2012/wordml" xmlns:wpg="http://schemas.microsoft.com/office/word/2010/wordprocessingGroup" xmlns:wpi="http://schemas.microsoft.com/office/word/2010/wordprocessingInk" xmlns:wne="http://schemas.microsoft.com/office/word/2006/wordml" xmlns:wps="http://schemas.microsoft.com/office/word/2010/wordprocessingShape" mc:Ignorable="w14 w15 wp14">
   <w:body>
     <w:p>
       <w:pPr>
@@ -39,7 +39,7 @@
           <v:shape id="_x0000_i1025" type="#_x0000_t75" style="width:483.85pt;height:284.55pt" o:ole="">
             <v:imagedata r:id="rId6" o:title=""/>
           </v:shape>
-          <o:OLEObject Type="Embed" ProgID="Visio.Drawing.15" ShapeID="_x0000_i1025" DrawAspect="Content" ObjectID="_1614101909" r:id="rId7"/>
+          <o:OLEObject Type="Embed" ProgID="Visio.Drawing.15" ShapeID="_x0000_i1025" DrawAspect="Content" ObjectID="_1614961243" r:id="rId7"/>
         </w:object>
       </w:r>
     </w:p>
@@ -65,7 +65,7 @@
           <v:shape id="_x0000_i1026" type="#_x0000_t75" style="width:362.3pt;height:305.3pt" o:ole="">
             <v:imagedata r:id="rId8" o:title=""/>
           </v:shape>
-          <o:OLEObject Type="Embed" ProgID="Visio.Drawing.11" ShapeID="_x0000_i1026" DrawAspect="Content" ObjectID="_1614101910" r:id="rId9"/>
+          <o:OLEObject Type="Embed" ProgID="Visio.Drawing.11" ShapeID="_x0000_i1026" DrawAspect="Content" ObjectID="_1614961244" r:id="rId9"/>
         </w:object>
       </w:r>
     </w:p>
@@ -93,15 +93,7 @@
     </w:p>
     <w:p>
       <w:r>
-        <w:t xml:space="preserve">The display will have several screens, changed under its control. It can also originate commands to the handlers. It is known to be inefficient to write data to the display that isn’t on the current screen: </w:t>
-      </w:r>
-      <w:proofErr w:type="gramStart"/>
-      <w:r>
-        <w:t>so</w:t>
-      </w:r>
-      <w:proofErr w:type="gramEnd"/>
-      <w:r>
-        <w:t xml:space="preserve"> some awareness of which screen is active is needed in the Arduino. “redraw” and “update” may be relevant for each screen.</w:t>
+        <w:t>The display will have several screens, changed under its control. It can also originate commands to the handlers. It is known to be inefficient to write data to the display that isn’t on the current screen: so some awareness of which screen is active is needed in the Arduino. “redraw” and “update” may be relevant for each screen.</w:t>
       </w:r>
     </w:p>
     <w:p>
@@ -203,7 +195,6 @@
           </w:tcPr>
           <w:p>
             <w:r>
-              <w:lastRenderedPageBreak/>
               <w:t>Pushbuttons (including encoder “press”)</w:t>
             </w:r>
           </w:p>
@@ -1354,7 +1345,6 @@
         <w:pStyle w:val="Heading2"/>
       </w:pPr>
       <w:r>
-        <w:lastRenderedPageBreak/>
         <w:t>Encoder functions</w:t>
       </w:r>
     </w:p>
@@ -1648,11 +1638,11 @@
               <w:t>Drive</w:t>
             </w:r>
             <w:r>
-              <w:t xml:space="preserve"> </w:t>
+              <w:t xml:space="preserve"> (</w:t>
             </w:r>
             <w:proofErr w:type="gramStart"/>
             <w:r>
-              <w:t>(?to</w:t>
+              <w:t>?to</w:t>
             </w:r>
             <w:proofErr w:type="gramEnd"/>
             <w:r>
@@ -1703,11 +1693,11 @@
               <w:t>Mic Gain</w:t>
             </w:r>
             <w:r>
-              <w:t xml:space="preserve"> </w:t>
+              <w:t xml:space="preserve"> (</w:t>
             </w:r>
             <w:proofErr w:type="gramStart"/>
             <w:r>
-              <w:t>(?Diversity</w:t>
+              <w:t>?Diversity</w:t>
             </w:r>
             <w:proofErr w:type="gramEnd"/>
             <w:r>
@@ -1824,15 +1814,7 @@
     </w:tbl>
     <w:p>
       <w:r>
-        <w:t xml:space="preserve">(This gives </w:t>
-      </w:r>
-      <w:proofErr w:type="gramStart"/>
-      <w:r>
-        <w:t>the end result</w:t>
-      </w:r>
-      <w:proofErr w:type="gramEnd"/>
-      <w:r>
-        <w:t xml:space="preserve"> of each being single function)</w:t>
+        <w:t>(This gives the end result of each being single function)</w:t>
       </w:r>
     </w:p>
     <w:p>
@@ -3040,13 +3022,8 @@
       </w:r>
     </w:p>
     <w:p>
-      <w:proofErr w:type="gramStart"/>
-      <w:r>
-        <w:t>Ideally</w:t>
-      </w:r>
-      <w:proofErr w:type="gramEnd"/>
-      <w:r>
-        <w:t xml:space="preserve"> I should have an LED to show “console in use” </w:t>
+      <w:r>
+        <w:t xml:space="preserve">Ideally I should have an LED to show “console in use” </w:t>
       </w:r>
       <w:proofErr w:type="spellStart"/>
       <w:r>
@@ -3075,15 +3052,15 @@
       </w:r>
       <w:proofErr w:type="gramEnd"/>
       <w:r>
-        <w:t xml:space="preserve">Serial())….. or if (TX </w:t>
+        <w:t xml:space="preserve">Serial())….. </w:t>
       </w:r>
       <w:proofErr w:type="gramStart"/>
       <w:r>
-        <w:t>queue !</w:t>
+        <w:t>or</w:t>
       </w:r>
       <w:proofErr w:type="gramEnd"/>
       <w:r>
-        <w:t>= empty)….. to know that we’ve attempted a connection.</w:t>
+        <w:t xml:space="preserve"> if (TX queue != empty)….. to know that we’ve attempted a connection.</w:t>
       </w:r>
     </w:p>
     <w:p>
@@ -3096,7 +3073,6 @@
         <w:pStyle w:val="Heading2"/>
       </w:pPr>
       <w:r>
-        <w:lastRenderedPageBreak/>
         <w:t>Information Display</w:t>
       </w:r>
     </w:p>
@@ -3118,15 +3094,7 @@
         <w:spacing w:after="0" w:line="240" w:lineRule="auto"/>
       </w:pPr>
       <w:r>
-        <w:t xml:space="preserve">LED display of TUNE and MOX should be for locally initiated commands. The reason being: a MOX initiated by CAT can’t be cancelled from the PC end; </w:t>
-      </w:r>
-      <w:proofErr w:type="gramStart"/>
-      <w:r>
-        <w:t>so</w:t>
-      </w:r>
-      <w:proofErr w:type="gramEnd"/>
-      <w:r>
-        <w:t xml:space="preserve"> an indication that “I’ve initiated it from here” would be useful.</w:t>
+        <w:t>LED display of TUNE and MOX should be for locally initiated commands. The reason being: a MOX initiated by CAT can’t be cancelled from the PC end; so an indication that “I’ve initiated it from here” would be useful.</w:t>
       </w:r>
     </w:p>
     <w:p>
@@ -3269,15 +3237,15 @@
     <w:p/>
     <w:p>
       <w:r>
-        <w:t xml:space="preserve">There needs to be protection against data that has been requested from the PC but not received yet overwriting new data from the console. </w:t>
+        <w:t xml:space="preserve">There needs to be protection against data that has been requested from the PC but not received yet overwriting new data from the console. Essentially we need to cancel </w:t>
       </w:r>
       <w:proofErr w:type="gramStart"/>
       <w:r>
-        <w:t>Essentially</w:t>
+        <w:t>an</w:t>
       </w:r>
       <w:proofErr w:type="gramEnd"/>
       <w:r>
-        <w:t xml:space="preserve"> we need to cancel an unactioned request that would result in the arrival of state data. Proposed solution: when the data is periodically requested – set a bool flag; when the data arrives, only process it if that bool flag is active. And when we send new CAT data </w:t>
+        <w:t xml:space="preserve"> unactioned request that would result in the arrival of state data. Proposed solution: when the data is periodically requested – set a bool flag; when the data arrives, only process it if that bool flag is active. And when we send new CAT data </w:t>
       </w:r>
       <w:proofErr w:type="spellStart"/>
       <w:r>
@@ -3285,15 +3253,7 @@
       </w:r>
       <w:proofErr w:type="spellEnd"/>
       <w:r>
-        <w:t xml:space="preserve"> from a pushbutton, clear that flag for that datatype. </w:t>
-      </w:r>
-      <w:proofErr w:type="gramStart"/>
-      <w:r>
-        <w:t>At the moment</w:t>
-      </w:r>
-      <w:proofErr w:type="gramEnd"/>
-      <w:r>
-        <w:t xml:space="preserve"> this applies to: </w:t>
+        <w:t xml:space="preserve"> from a pushbutton, clear that flag for that datatype. At the moment this applies to: </w:t>
       </w:r>
     </w:p>
     <w:p>
@@ -3354,15 +3314,7 @@
     </w:p>
     <w:p>
       <w:r>
-        <w:t xml:space="preserve">A frequency value arrives from CAT as an </w:t>
-      </w:r>
-      <w:proofErr w:type="gramStart"/>
-      <w:r>
-        <w:t>11 digit</w:t>
-      </w:r>
-      <w:proofErr w:type="gramEnd"/>
-      <w:r>
-        <w:t xml:space="preserve"> text field, zero added meaning the frequency in Hz. We need to display a frequency in MHz, and the user can enter a frequency in MHz on the touchscreen. We need to be able to convert between them!</w:t>
+        <w:t>A frequency value arrives from CAT as an 11 digit text field, zero added meaning the frequency in Hz. We need to display a frequency in MHz, and the user can enter a frequency in MHz on the touchscreen. We need to be able to convert between them!</w:t>
       </w:r>
     </w:p>
     <w:p>
@@ -3950,15 +3902,7 @@
     <w:p/>
     <w:p>
       <w:r>
-        <w:t xml:space="preserve">When the string has been edited by the user “enter frequency” screen We can’t assume any format. There is too much to go wrong treating this as an ASCII text manipulation problem - so need to convert as a </w:t>
-      </w:r>
-      <w:proofErr w:type="gramStart"/>
-      <w:r>
-        <w:t>floating point</w:t>
-      </w:r>
-      <w:proofErr w:type="gramEnd"/>
-      <w:r>
-        <w:t xml:space="preserve"> number. </w:t>
+        <w:t xml:space="preserve">When the string has been edited by the user “enter frequency” screen We can’t assume any format. There is too much to go wrong treating this as an ASCII text manipulation problem - so need to convert as a floating point number. </w:t>
       </w:r>
     </w:p>
     <w:p>
@@ -4018,17 +3962,12 @@
         <w:t xml:space="preserve">Convert to float; divide by 1E6; convert to text. Send to display. </w:t>
       </w:r>
       <w:proofErr w:type="spellStart"/>
-      <w:proofErr w:type="gramStart"/>
       <w:r>
         <w:t>ftoa</w:t>
       </w:r>
       <w:proofErr w:type="spellEnd"/>
       <w:r>
-        <w:t>(</w:t>
-      </w:r>
-      <w:proofErr w:type="gramEnd"/>
-      <w:r>
-        <w:t>)</w:t>
+        <w:t>()</w:t>
       </w:r>
     </w:p>
     <w:p>
@@ -4083,17 +4022,12 @@
         <w:t xml:space="preserve">Convert to float; divide by 1E6; convert to text. Send to display. </w:t>
       </w:r>
       <w:proofErr w:type="spellStart"/>
-      <w:proofErr w:type="gramStart"/>
       <w:r>
         <w:t>ftoa</w:t>
       </w:r>
       <w:proofErr w:type="spellEnd"/>
       <w:r>
-        <w:t>(</w:t>
-      </w:r>
-      <w:proofErr w:type="gramEnd"/>
-      <w:r>
-        <w:t>)</w:t>
+        <w:t>()</w:t>
       </w:r>
     </w:p>
     <w:p>
@@ -4135,17 +4069,12 @@
         <w:t xml:space="preserve">Convert to float; multiply by 1E6; store Hz frequency. </w:t>
       </w:r>
       <w:proofErr w:type="spellStart"/>
-      <w:proofErr w:type="gramStart"/>
       <w:r>
         <w:t>atof</w:t>
       </w:r>
       <w:proofErr w:type="spellEnd"/>
       <w:r>
-        <w:t>(</w:t>
-      </w:r>
-      <w:proofErr w:type="gramEnd"/>
-      <w:r>
-        <w:t>)</w:t>
+        <w:t>()</w:t>
       </w:r>
     </w:p>
     <w:p>
@@ -4191,7 +4120,15 @@
       </w:r>
       <w:proofErr w:type="gramEnd"/>
       <w:r>
-        <w:t xml:space="preserve">float input, char* buffer, int </w:t>
+        <w:t xml:space="preserve">float input, char* buffer, </w:t>
+      </w:r>
+      <w:proofErr w:type="spellStart"/>
+      <w:r>
+        <w:t>int</w:t>
+      </w:r>
+      <w:proofErr w:type="spellEnd"/>
+      <w:r>
+        <w:t xml:space="preserve"> </w:t>
       </w:r>
       <w:proofErr w:type="spellStart"/>
       <w:r>
@@ -4203,21 +4140,21 @@
       </w:r>
     </w:p>
     <w:p>
-      <w:r>
-        <w:t xml:space="preserve">float </w:t>
+      <w:proofErr w:type="gramStart"/>
+      <w:r>
+        <w:t>float</w:t>
+      </w:r>
+      <w:proofErr w:type="gramEnd"/>
+      <w:r>
+        <w:t xml:space="preserve"> </w:t>
       </w:r>
       <w:proofErr w:type="spellStart"/>
-      <w:proofErr w:type="gramStart"/>
       <w:r>
         <w:t>atof</w:t>
       </w:r>
       <w:proofErr w:type="spellEnd"/>
       <w:r>
-        <w:t>(</w:t>
-      </w:r>
-      <w:proofErr w:type="gramEnd"/>
-      <w:r>
-        <w:t>char* buffer) returns 0.0 if no number found</w:t>
+        <w:t>(char* buffer) returns 0.0 if no number found</w:t>
       </w:r>
     </w:p>
     <w:p/>
@@ -4755,7 +4692,6 @@
               <w:spacing w:after="0" w:line="240" w:lineRule="auto"/>
             </w:pPr>
             <w:r>
-              <w:lastRenderedPageBreak/>
               <w:t>Set/display A/B AGC threshold</w:t>
             </w:r>
           </w:p>
@@ -5624,15 +5560,7 @@
             </w:r>
             <w:proofErr w:type="spellEnd"/>
             <w:r>
-              <w:t xml:space="preserve">: </w:t>
-            </w:r>
-            <w:proofErr w:type="gramStart"/>
-            <w:r>
-              <w:t>11 digit</w:t>
-            </w:r>
-            <w:proofErr w:type="gramEnd"/>
-            <w:r>
-              <w:t xml:space="preserve"> frequency in Hz</w:t>
+              <w:t>: 11 digit frequency in Hz</w:t>
             </w:r>
           </w:p>
           <w:p>
@@ -6115,15 +6043,7 @@
               <w:spacing w:after="0" w:line="240" w:lineRule="auto"/>
             </w:pPr>
             <w:r>
-              <w:t xml:space="preserve">Vox </w:t>
-            </w:r>
-            <w:proofErr w:type="gramStart"/>
-            <w:r>
-              <w:t>On</w:t>
-            </w:r>
-            <w:proofErr w:type="gramEnd"/>
-            <w:r>
-              <w:t>/Off</w:t>
+              <w:t>Vox On/Off</w:t>
             </w:r>
           </w:p>
         </w:tc>
@@ -6214,7 +6134,15 @@
               <w:spacing w:after="0" w:line="240" w:lineRule="auto"/>
             </w:pPr>
             <w:r>
-              <w:t xml:space="preserve">Set CW sidetone </w:t>
+              <w:t xml:space="preserve">Set CW </w:t>
+            </w:r>
+            <w:proofErr w:type="spellStart"/>
+            <w:r>
+              <w:t>sidetone</w:t>
+            </w:r>
+            <w:proofErr w:type="spellEnd"/>
+            <w:r>
+              <w:t xml:space="preserve"> </w:t>
             </w:r>
             <w:proofErr w:type="spellStart"/>
             <w:r>
@@ -6593,7 +6521,6 @@
               <w:spacing w:after="0" w:line="240" w:lineRule="auto"/>
             </w:pPr>
             <w:r>
-              <w:lastRenderedPageBreak/>
               <w:t>Set/display A/B band</w:t>
             </w:r>
           </w:p>
@@ -6814,16 +6741,13 @@
             <w:pPr>
               <w:spacing w:after="0" w:line="240" w:lineRule="auto"/>
             </w:pPr>
-            <w:r>
-              <w:t xml:space="preserve">after doing a mode up/down, need to do a “get” to check what was selected </w:t>
-            </w:r>
             <w:proofErr w:type="gramStart"/>
             <w:r>
-              <w:t>as a consequence</w:t>
+              <w:t>after</w:t>
             </w:r>
             <w:proofErr w:type="gramEnd"/>
             <w:r>
-              <w:t>!</w:t>
+              <w:t xml:space="preserve"> doing a mode up/down, need to do a “get” to check what was selected as a consequence!</w:t>
             </w:r>
           </w:p>
         </w:tc>
@@ -8093,21 +8017,7 @@
               <w:rPr>
                 <w:color w:val="000000" w:themeColor="text1"/>
               </w:rPr>
-              <w:t>ZZRM81.</w:t>
-            </w:r>
-            <w:proofErr w:type="gramStart"/>
-            <w:r>
-              <w:rPr>
-                <w:color w:val="000000" w:themeColor="text1"/>
-              </w:rPr>
-              <w:t>0 :</w:t>
-            </w:r>
-            <w:proofErr w:type="gramEnd"/>
-            <w:r>
-              <w:rPr>
-                <w:color w:val="000000" w:themeColor="text1"/>
-              </w:rPr>
-              <w:t xml:space="preserve"> 1;</w:t>
+              <w:t>ZZRM81.0 : 1;</w:t>
             </w:r>
           </w:p>
           <w:p>
@@ -8206,7 +8116,6 @@
               <w:spacing w:after="0" w:line="240" w:lineRule="auto"/>
             </w:pPr>
             <w:r>
-              <w:lastRenderedPageBreak/>
               <w:t>Set/display NR mode</w:t>
             </w:r>
           </w:p>
@@ -9055,10 +8964,18 @@
               <w:spacing w:after="0" w:line="240" w:lineRule="auto"/>
             </w:pPr>
             <w:r>
-              <w:t xml:space="preserve">RX1 Ans: </w:t>
+              <w:t xml:space="preserve">RX1 </w:t>
             </w:r>
             <w:proofErr w:type="spellStart"/>
             <w:r>
+              <w:t>Ans</w:t>
+            </w:r>
+            <w:proofErr w:type="spellEnd"/>
+            <w:r>
+              <w:t xml:space="preserve">: </w:t>
+            </w:r>
+            <w:proofErr w:type="spellStart"/>
+            <w:r>
               <w:t>ZZXNnnnn</w:t>
             </w:r>
             <w:proofErr w:type="spellEnd"/>
@@ -9071,7 +8988,15 @@
               <w:spacing w:after="0" w:line="240" w:lineRule="auto"/>
             </w:pPr>
             <w:r>
-              <w:t xml:space="preserve">RX2 Ans: </w:t>
+              <w:t xml:space="preserve">RX2 </w:t>
+            </w:r>
+            <w:proofErr w:type="spellStart"/>
+            <w:r>
+              <w:t>Ans</w:t>
+            </w:r>
+            <w:proofErr w:type="spellEnd"/>
+            <w:r>
+              <w:t xml:space="preserve">: </w:t>
             </w:r>
             <w:proofErr w:type="spellStart"/>
             <w:r>
@@ -9847,7 +9772,6 @@
               <w:spacing w:after="0" w:line="240" w:lineRule="auto"/>
             </w:pPr>
             <w:r>
-              <w:lastRenderedPageBreak/>
               <w:t>Squelch on/off</w:t>
             </w:r>
           </w:p>
@@ -11774,7 +11698,6 @@
         </w:numPr>
       </w:pPr>
       <w:r>
-        <w:lastRenderedPageBreak/>
         <w:t xml:space="preserve">“special cases” </w:t>
       </w:r>
       <w:proofErr w:type="spellStart"/>
@@ -11994,12 +11917,9 @@
       </w:r>
       <w:proofErr w:type="gramStart"/>
       <w:r>
-        <w:t>handler(</w:t>
+        <w:t>handler()</w:t>
       </w:r>
       <w:proofErr w:type="gramEnd"/>
-      <w:r>
-        <w:t>)</w:t>
-      </w:r>
     </w:p>
     <w:p>
       <w:pPr>
@@ -12040,15 +11960,7 @@
         <w:spacing w:after="0" w:line="240" w:lineRule="auto"/>
       </w:pPr>
       <w:r>
-        <w:t xml:space="preserve">If (there is a </w:t>
-      </w:r>
-      <w:proofErr w:type="gramStart"/>
-      <w:r>
-        <w:t>stored</w:t>
-      </w:r>
-      <w:proofErr w:type="gramEnd"/>
-      <w:r>
-        <w:t xml:space="preserve"> click count)</w:t>
+        <w:t>If (there is a stored click count)</w:t>
       </w:r>
     </w:p>
     <w:p>
@@ -12142,12 +12054,9 @@
       </w:r>
       <w:proofErr w:type="gramStart"/>
       <w:r>
-        <w:t>tick(</w:t>
+        <w:t>tick()</w:t>
       </w:r>
       <w:proofErr w:type="gramEnd"/>
-      <w:r>
-        <w:t>)</w:t>
-      </w:r>
     </w:p>
     <w:p>
       <w:pPr>
@@ -12254,7 +12163,6 @@
         <w:pStyle w:val="Heading3"/>
       </w:pPr>
       <w:r>
-        <w:lastRenderedPageBreak/>
         <w:t xml:space="preserve">Type 2 - </w:t>
       </w:r>
       <w:r>
@@ -12599,15 +12507,7 @@
     </w:p>
     <w:p>
       <w:r>
-        <w:t xml:space="preserve">The “band” value is only needed for the display when the band screen is opened; </w:t>
-      </w:r>
-      <w:proofErr w:type="gramStart"/>
-      <w:r>
-        <w:t>so</w:t>
-      </w:r>
-      <w:proofErr w:type="gramEnd"/>
-      <w:r>
-        <w:t xml:space="preserve"> it can be called on demand. The band can also be set by “band up” and “band down” pushbutton commands. Those result in a visible response (</w:t>
+        <w:t>The “band” value is only needed for the display when the band screen is opened; so it can be called on demand. The band can also be set by “band up” and “band down” pushbutton commands. Those result in a visible response (</w:t>
       </w:r>
       <w:proofErr w:type="spellStart"/>
       <w:r>
@@ -12620,15 +12520,7 @@
     </w:p>
     <w:p>
       <w:r>
-        <w:t xml:space="preserve">For a button event this looks quite </w:t>
-      </w:r>
-      <w:proofErr w:type="gramStart"/>
-      <w:r>
-        <w:t>simple</w:t>
-      </w:r>
-      <w:proofErr w:type="gramEnd"/>
-      <w:r>
-        <w:t>:</w:t>
+        <w:t>For a button event this looks quite simple:</w:t>
       </w:r>
     </w:p>
     <w:tbl>
@@ -12659,7 +12551,6 @@
               <w:rPr>
                 <w:b/>
               </w:rPr>
-              <w:lastRenderedPageBreak/>
               <w:t>Button / encoder</w:t>
             </w:r>
           </w:p>
@@ -13068,15 +12959,7 @@
               <w:spacing w:after="0" w:line="240" w:lineRule="auto"/>
             </w:pPr>
             <w:r>
-              <w:t xml:space="preserve">A different button </w:t>
-            </w:r>
-            <w:proofErr w:type="gramStart"/>
-            <w:r>
-              <w:t>click</w:t>
-            </w:r>
-            <w:proofErr w:type="gramEnd"/>
-            <w:r>
-              <w:t xml:space="preserve"> </w:t>
+              <w:t xml:space="preserve">A different button click </w:t>
             </w:r>
             <w:proofErr w:type="spellStart"/>
             <w:r>
@@ -13335,15 +13218,7 @@
             </w:r>
             <w:proofErr w:type="spellEnd"/>
             <w:r>
-              <w:t xml:space="preserve"> </w:t>
-            </w:r>
-            <w:proofErr w:type="gramStart"/>
-            <w:r>
-              <w:t>arrives:</w:t>
-            </w:r>
-            <w:proofErr w:type="gramEnd"/>
-            <w:r>
-              <w:t xml:space="preserve"> store locally; send to display</w:t>
+              <w:t xml:space="preserve"> arrives: store locally; send to display</w:t>
             </w:r>
           </w:p>
         </w:tc>
@@ -13696,7 +13571,6 @@
         <w:pStyle w:val="Heading3"/>
       </w:pPr>
       <w:r>
-        <w:lastRenderedPageBreak/>
         <w:t>AGC Threshold</w:t>
       </w:r>
     </w:p>
@@ -14079,7 +13953,6 @@
               </w:rPr>
             </w:pPr>
             <w:proofErr w:type="spellStart"/>
-            <w:proofErr w:type="gramStart"/>
             <w:r>
               <w:rPr>
                 <w:color w:val="00B050"/>
@@ -14097,14 +13970,7 @@
               <w:rPr>
                 <w:color w:val="00B050"/>
               </w:rPr>
-              <w:t>(</w:t>
-            </w:r>
-            <w:proofErr w:type="gramEnd"/>
-            <w:r>
-              <w:rPr>
-                <w:color w:val="00B050"/>
-              </w:rPr>
-              <w:t>)</w:t>
+              <w:t>()</w:t>
             </w:r>
           </w:p>
           <w:p>
@@ -14193,21 +14059,21 @@
               </w:rPr>
             </w:pPr>
             <w:r>
-              <w:t xml:space="preserve">If </w:t>
-            </w:r>
-            <w:proofErr w:type="gramStart"/>
-            <w:r>
-              <w:t>recent !</w:t>
-            </w:r>
-            <w:proofErr w:type="gramEnd"/>
-            <w:r>
-              <w:t xml:space="preserve">= 0: </w:t>
-            </w:r>
+              <w:t xml:space="preserve">If recent != 0: </w:t>
+            </w:r>
+            <w:proofErr w:type="spellStart"/>
             <w:r>
               <w:rPr>
                 <w:color w:val="FF0000"/>
               </w:rPr>
-              <w:t xml:space="preserve">calc new value, </w:t>
+              <w:t>calc</w:t>
+            </w:r>
+            <w:proofErr w:type="spellEnd"/>
+            <w:r>
+              <w:rPr>
+                <w:color w:val="FF0000"/>
+              </w:rPr>
+              <w:t xml:space="preserve"> new value, </w:t>
             </w:r>
             <w:proofErr w:type="spellStart"/>
             <w:r>
@@ -14266,16 +14132,8 @@
               <w:rPr>
                 <w:color w:val="FF0000"/>
               </w:rPr>
-              <w:t xml:space="preserve">clear click </w:t>
-            </w:r>
-            <w:proofErr w:type="gramStart"/>
-            <w:r>
-              <w:rPr>
-                <w:color w:val="FF0000"/>
-              </w:rPr>
-              <w:t>count</w:t>
-            </w:r>
-            <w:proofErr w:type="gramEnd"/>
+              <w:t>clear click count</w:t>
+            </w:r>
             <w:r>
               <w:t xml:space="preserve"> </w:t>
             </w:r>
@@ -14450,91 +14308,85 @@
               </w:rPr>
             </w:pPr>
             <w:r>
-              <w:t xml:space="preserve">if click </w:t>
-            </w:r>
+              <w:t xml:space="preserve">if click count != 0: </w:t>
+            </w:r>
+            <w:proofErr w:type="spellStart"/>
+            <w:r>
+              <w:rPr>
+                <w:color w:val="FF0000"/>
+              </w:rPr>
+              <w:t>calc</w:t>
+            </w:r>
+            <w:proofErr w:type="spellEnd"/>
+            <w:r>
+              <w:rPr>
+                <w:color w:val="FF0000"/>
+              </w:rPr>
+              <w:t xml:space="preserve"> new value, </w:t>
+            </w:r>
+            <w:proofErr w:type="spellStart"/>
+            <w:r>
+              <w:rPr>
+                <w:color w:val="FF0000"/>
+              </w:rPr>
+              <w:t>CAT</w:t>
+            </w:r>
+            <w:r>
+              <w:rPr>
+                <w:color w:val="FF0000"/>
+              </w:rPr>
+              <w:t>SetAGCThreshold</w:t>
+            </w:r>
+            <w:proofErr w:type="spellEnd"/>
+            <w:r>
+              <w:rPr>
+                <w:color w:val="FF0000"/>
+              </w:rPr>
+              <w:t xml:space="preserve">() </w:t>
+            </w:r>
+            <w:r>
+              <w:rPr>
+                <w:color w:val="FF0000"/>
+              </w:rPr>
+              <w:t>[</w:t>
+            </w:r>
+            <w:r>
+              <w:rPr>
+                <w:color w:val="FF0000"/>
+              </w:rPr>
+              <w:t>store locally, send CAT, set “recent” count</w:t>
+            </w:r>
+            <w:r>
+              <w:rPr>
+                <w:color w:val="FF0000"/>
+              </w:rPr>
+              <w:t>]</w:t>
+            </w:r>
+            <w:r>
+              <w:rPr>
+                <w:color w:val="FF0000"/>
+              </w:rPr>
+              <w:t xml:space="preserve">, </w:t>
+            </w:r>
+          </w:p>
+          <w:p>
+            <w:pPr>
+              <w:keepNext/>
+              <w:spacing w:after="0" w:line="240" w:lineRule="auto"/>
+            </w:pPr>
             <w:proofErr w:type="gramStart"/>
             <w:r>
-              <w:t>count !</w:t>
+              <w:rPr>
+                <w:color w:val="FF0000"/>
+              </w:rPr>
+              <w:t>clear</w:t>
             </w:r>
             <w:proofErr w:type="gramEnd"/>
             <w:r>
-              <w:t xml:space="preserve">= 0: </w:t>
-            </w:r>
-            <w:r>
               <w:rPr>
                 <w:color w:val="FF0000"/>
               </w:rPr>
-              <w:t xml:space="preserve">calc new value, </w:t>
-            </w:r>
-            <w:proofErr w:type="spellStart"/>
-            <w:r>
-              <w:rPr>
-                <w:color w:val="FF0000"/>
-              </w:rPr>
-              <w:t>CAT</w:t>
-            </w:r>
-            <w:r>
-              <w:rPr>
-                <w:color w:val="FF0000"/>
-              </w:rPr>
-              <w:t>SetAGCThreshold</w:t>
-            </w:r>
-            <w:proofErr w:type="spellEnd"/>
-            <w:r>
-              <w:rPr>
-                <w:color w:val="FF0000"/>
-              </w:rPr>
-              <w:t xml:space="preserve">() </w:t>
-            </w:r>
-            <w:r>
-              <w:rPr>
-                <w:color w:val="FF0000"/>
-              </w:rPr>
-              <w:t>[</w:t>
-            </w:r>
-            <w:r>
-              <w:rPr>
-                <w:color w:val="FF0000"/>
-              </w:rPr>
-              <w:t>store locally, send CAT, set “recent” count</w:t>
-            </w:r>
-            <w:r>
-              <w:rPr>
-                <w:color w:val="FF0000"/>
-              </w:rPr>
-              <w:t>]</w:t>
-            </w:r>
-            <w:r>
-              <w:rPr>
-                <w:color w:val="FF0000"/>
-              </w:rPr>
-              <w:t xml:space="preserve">, </w:t>
-            </w:r>
-          </w:p>
-          <w:p>
-            <w:pPr>
-              <w:keepNext/>
-              <w:spacing w:after="0" w:line="240" w:lineRule="auto"/>
-            </w:pPr>
-            <w:r>
-              <w:rPr>
-                <w:color w:val="FF0000"/>
-              </w:rPr>
-              <w:t xml:space="preserve">clear click </w:t>
-            </w:r>
-            <w:proofErr w:type="gramStart"/>
-            <w:r>
-              <w:rPr>
-                <w:color w:val="FF0000"/>
-              </w:rPr>
-              <w:t>count</w:t>
-            </w:r>
-            <w:proofErr w:type="gramEnd"/>
-            <w:r>
-              <w:rPr>
-                <w:color w:val="FF0000"/>
-              </w:rPr>
-              <w:t>.</w:t>
+              <w:t xml:space="preserve"> click count.</w:t>
             </w:r>
           </w:p>
           <w:p>
@@ -14579,21 +14431,12 @@
     </w:p>
     <w:p>
       <w:r>
-        <w:t xml:space="preserve">This is never </w:t>
-      </w:r>
-      <w:proofErr w:type="gramStart"/>
-      <w:r>
-        <w:t>displayed, but</w:t>
-      </w:r>
-      <w:proofErr w:type="gramEnd"/>
-      <w:r>
-        <w:t xml:space="preserve"> can be set from an encoder. </w:t>
+        <w:t xml:space="preserve">This is never displayed, but can be set from an encoder. </w:t>
       </w:r>
     </w:p>
     <w:p/>
     <w:p>
       <w:r>
-        <w:lastRenderedPageBreak/>
         <w:t>(note we use timeout as an indication that there is a request “in flight”)</w:t>
       </w:r>
     </w:p>
@@ -14753,15 +14596,7 @@
               <w:spacing w:after="0" w:line="240" w:lineRule="auto"/>
             </w:pPr>
             <w:r>
-              <w:t xml:space="preserve">If </w:t>
-            </w:r>
-            <w:proofErr w:type="gramStart"/>
-            <w:r>
-              <w:t>recent !</w:t>
-            </w:r>
-            <w:proofErr w:type="gramEnd"/>
-            <w:r>
-              <w:t xml:space="preserve">= 0: </w:t>
+              <w:t xml:space="preserve">If recent != 0: </w:t>
             </w:r>
             <w:r>
               <w:rPr>
@@ -14922,16 +14757,13 @@
               <w:keepNext/>
               <w:spacing w:after="0" w:line="240" w:lineRule="auto"/>
             </w:pPr>
-            <w:r>
-              <w:t xml:space="preserve">if click </w:t>
-            </w:r>
             <w:proofErr w:type="gramStart"/>
             <w:r>
-              <w:t>count !</w:t>
+              <w:t>if</w:t>
             </w:r>
             <w:proofErr w:type="gramEnd"/>
             <w:r>
-              <w:t xml:space="preserve">= 0: </w:t>
+              <w:t xml:space="preserve"> click count != 0: </w:t>
             </w:r>
             <w:r>
               <w:rPr>
@@ -15015,7 +14847,6 @@
               <w:rPr>
                 <w:b/>
               </w:rPr>
-              <w:lastRenderedPageBreak/>
               <w:t>Button / encoder</w:t>
             </w:r>
           </w:p>
@@ -15126,15 +14957,7 @@
               <w:spacing w:after="0" w:line="240" w:lineRule="auto"/>
             </w:pPr>
             <w:r>
-              <w:t xml:space="preserve">If </w:t>
-            </w:r>
-            <w:proofErr w:type="gramStart"/>
-            <w:r>
-              <w:t>recent !</w:t>
-            </w:r>
-            <w:proofErr w:type="gramEnd"/>
-            <w:r>
-              <w:t xml:space="preserve">= 0: </w:t>
+              <w:t xml:space="preserve">If recent != 0: </w:t>
             </w:r>
             <w:r>
               <w:rPr>
@@ -15434,15 +15257,7 @@
               <w:spacing w:after="0" w:line="240" w:lineRule="auto"/>
             </w:pPr>
             <w:r>
-              <w:t xml:space="preserve">if click </w:t>
-            </w:r>
-            <w:proofErr w:type="gramStart"/>
-            <w:r>
-              <w:t>count !</w:t>
-            </w:r>
-            <w:proofErr w:type="gramEnd"/>
-            <w:r>
-              <w:t xml:space="preserve">= 0: </w:t>
+              <w:t xml:space="preserve">if click count != 0: </w:t>
             </w:r>
             <w:r>
               <w:rPr>
@@ -17556,7 +17371,6 @@
               <w:rPr>
                 <w:sz w:val="18"/>
               </w:rPr>
-              <w:lastRenderedPageBreak/>
               <w:t>Diversity gain</w:t>
             </w:r>
           </w:p>
@@ -18307,7 +18121,6 @@
               </w:rPr>
             </w:pPr>
             <w:proofErr w:type="spellStart"/>
-            <w:proofErr w:type="gramStart"/>
             <w:r>
               <w:rPr>
                 <w:sz w:val="20"/>
@@ -18322,7 +18135,6 @@
               <w:t>(</w:t>
             </w:r>
             <w:proofErr w:type="spellStart"/>
-            <w:proofErr w:type="gramEnd"/>
             <w:r>
               <w:rPr>
                 <w:sz w:val="20"/>
@@ -18458,7 +18270,6 @@
               </w:rPr>
             </w:pPr>
             <w:proofErr w:type="spellStart"/>
-            <w:proofErr w:type="gramStart"/>
             <w:r>
               <w:rPr>
                 <w:sz w:val="20"/>
@@ -18473,7 +18284,6 @@
               <w:t>(</w:t>
             </w:r>
             <w:proofErr w:type="spellStart"/>
-            <w:proofErr w:type="gramEnd"/>
             <w:r>
               <w:rPr>
                 <w:sz w:val="20"/>
@@ -18649,7 +18459,6 @@
               </w:rPr>
             </w:pPr>
             <w:proofErr w:type="spellStart"/>
-            <w:proofErr w:type="gramStart"/>
             <w:r>
               <w:rPr>
                 <w:sz w:val="20"/>
@@ -18675,7 +18484,6 @@
               </w:rPr>
               <w:t>(</w:t>
             </w:r>
-            <w:proofErr w:type="gramEnd"/>
             <w:r>
               <w:rPr>
                 <w:sz w:val="20"/>
@@ -18787,7 +18595,6 @@
               </w:rPr>
             </w:pPr>
             <w:proofErr w:type="spellStart"/>
-            <w:proofErr w:type="gramStart"/>
             <w:r>
               <w:rPr>
                 <w:sz w:val="20"/>
@@ -18813,7 +18620,6 @@
               </w:rPr>
               <w:t>(</w:t>
             </w:r>
-            <w:proofErr w:type="gramEnd"/>
             <w:r>
               <w:rPr>
                 <w:sz w:val="20"/>
@@ -18991,7 +18797,6 @@
               </w:rPr>
             </w:pPr>
             <w:proofErr w:type="spellStart"/>
-            <w:proofErr w:type="gramStart"/>
             <w:r>
               <w:rPr>
                 <w:sz w:val="20"/>
@@ -19006,7 +18811,6 @@
               <w:t>(</w:t>
             </w:r>
             <w:proofErr w:type="spellStart"/>
-            <w:proofErr w:type="gramEnd"/>
             <w:r>
               <w:rPr>
                 <w:sz w:val="20"/>
@@ -19035,7 +18839,6 @@
               </w:rPr>
             </w:pPr>
             <w:proofErr w:type="spellStart"/>
-            <w:proofErr w:type="gramStart"/>
             <w:r>
               <w:rPr>
                 <w:sz w:val="20"/>
@@ -19050,7 +18853,6 @@
               <w:t>(</w:t>
             </w:r>
             <w:proofErr w:type="spellStart"/>
-            <w:proofErr w:type="gramEnd"/>
             <w:r>
               <w:rPr>
                 <w:sz w:val="20"/>
@@ -19123,7 +18925,6 @@
               </w:rPr>
             </w:pPr>
             <w:proofErr w:type="spellStart"/>
-            <w:proofErr w:type="gramStart"/>
             <w:r>
               <w:rPr>
                 <w:sz w:val="20"/>
@@ -19138,7 +18939,6 @@
               <w:t>(</w:t>
             </w:r>
             <w:proofErr w:type="spellStart"/>
-            <w:proofErr w:type="gramEnd"/>
             <w:r>
               <w:rPr>
                 <w:sz w:val="20"/>
@@ -19293,7 +19093,6 @@
               </w:rPr>
             </w:pPr>
             <w:proofErr w:type="spellStart"/>
-            <w:proofErr w:type="gramStart"/>
             <w:r>
               <w:rPr>
                 <w:sz w:val="20"/>
@@ -19305,14 +19104,7 @@
               <w:rPr>
                 <w:sz w:val="20"/>
               </w:rPr>
-              <w:t>(</w:t>
-            </w:r>
-            <w:proofErr w:type="gramEnd"/>
-            <w:r>
-              <w:rPr>
-                <w:sz w:val="20"/>
-              </w:rPr>
-              <w:t>bool x)</w:t>
+              <w:t>(bool x)</w:t>
             </w:r>
           </w:p>
         </w:tc>
@@ -19533,7 +19325,6 @@
               </w:rPr>
             </w:pPr>
             <w:proofErr w:type="spellStart"/>
-            <w:proofErr w:type="gramStart"/>
             <w:r>
               <w:rPr>
                 <w:sz w:val="20"/>
@@ -19545,14 +19336,7 @@
               <w:rPr>
                 <w:sz w:val="20"/>
               </w:rPr>
-              <w:t>(</w:t>
-            </w:r>
-            <w:proofErr w:type="gramEnd"/>
-            <w:r>
-              <w:rPr>
-                <w:sz w:val="20"/>
-              </w:rPr>
-              <w:t>bool x)</w:t>
+              <w:t>(bool x)</w:t>
             </w:r>
           </w:p>
         </w:tc>
@@ -19775,7 +19559,6 @@
               <w:spacing w:after="0" w:line="240" w:lineRule="auto"/>
             </w:pPr>
             <w:r>
-              <w:lastRenderedPageBreak/>
               <w:t>Page 0</w:t>
             </w:r>
             <w:r>
@@ -19792,15 +19575,7 @@
               <w:spacing w:after="0" w:line="240" w:lineRule="auto"/>
             </w:pPr>
             <w:r>
-              <w:t xml:space="preserve">The S meter requires a </w:t>
-            </w:r>
-            <w:proofErr w:type="gramStart"/>
-            <w:r>
-              <w:t>full size</w:t>
-            </w:r>
-            <w:proofErr w:type="gramEnd"/>
-            <w:r>
-              <w:t xml:space="preserve"> background image. I’ve drawn a 120x120 image using </w:t>
+              <w:t xml:space="preserve">The S meter requires a full size background image. I’ve drawn a 120x120 image using </w:t>
             </w:r>
             <w:proofErr w:type="spellStart"/>
             <w:r>
@@ -19913,7 +19688,7 @@
                 <v:shape id="_x0000_i1027" type="#_x0000_t75" style="width:242.5pt;height:164.15pt" o:ole="">
                   <v:imagedata r:id="rId10" o:title=""/>
                 </v:shape>
-                <o:OLEObject Type="Embed" ProgID="Visio.Drawing.15" ShapeID="_x0000_i1027" DrawAspect="Content" ObjectID="_1614101911" r:id="rId11"/>
+                <o:OLEObject Type="Embed" ProgID="Visio.Drawing.15" ShapeID="_x0000_i1027" DrawAspect="Content" ObjectID="_1614961245" r:id="rId11"/>
               </w:object>
             </w:r>
           </w:p>
@@ -19972,7 +19747,7 @@
                 <v:shape id="_x0000_i1028" type="#_x0000_t75" style="width:242.5pt;height:164.15pt" o:ole="">
                   <v:imagedata r:id="rId12" o:title=""/>
                 </v:shape>
-                <o:OLEObject Type="Embed" ProgID="Visio.Drawing.15" ShapeID="_x0000_i1028" DrawAspect="Content" ObjectID="_1614101912" r:id="rId13"/>
+                <o:OLEObject Type="Embed" ProgID="Visio.Drawing.15" ShapeID="_x0000_i1028" DrawAspect="Content" ObjectID="_1614961246" r:id="rId13"/>
               </w:object>
             </w:r>
           </w:p>
@@ -20049,7 +19824,7 @@
                 <v:shape id="_x0000_i1029" type="#_x0000_t75" style="width:242.5pt;height:164.15pt" o:ole="">
                   <v:imagedata r:id="rId14" o:title=""/>
                 </v:shape>
-                <o:OLEObject Type="Embed" ProgID="Visio.Drawing.15" ShapeID="_x0000_i1029" DrawAspect="Content" ObjectID="_1614101913" r:id="rId15"/>
+                <o:OLEObject Type="Embed" ProgID="Visio.Drawing.15" ShapeID="_x0000_i1029" DrawAspect="Content" ObjectID="_1614961247" r:id="rId15"/>
               </w:object>
             </w:r>
           </w:p>
@@ -20071,7 +19846,6 @@
           </w:tcPr>
           <w:p>
             <w:r>
-              <w:lastRenderedPageBreak/>
               <w:t>Page 4</w:t>
             </w:r>
             <w:r>
@@ -20160,7 +19934,7 @@
                 <v:shape id="_x0000_i1030" type="#_x0000_t75" style="width:242.5pt;height:164.15pt" o:ole="">
                   <v:imagedata r:id="rId16" o:title=""/>
                 </v:shape>
-                <o:OLEObject Type="Embed" ProgID="Visio.Drawing.15" ShapeID="_x0000_i1030" DrawAspect="Content" ObjectID="_1614101914" r:id="rId17"/>
+                <o:OLEObject Type="Embed" ProgID="Visio.Drawing.15" ShapeID="_x0000_i1030" DrawAspect="Content" ObjectID="_1614961248" r:id="rId17"/>
               </w:object>
             </w:r>
           </w:p>
@@ -20264,7 +20038,7 @@
                 <v:shape id="_x0000_i1031" type="#_x0000_t75" style="width:242.5pt;height:164.15pt" o:ole="">
                   <v:imagedata r:id="rId18" o:title=""/>
                 </v:shape>
-                <o:OLEObject Type="Embed" ProgID="Visio.Drawing.15" ShapeID="_x0000_i1031" DrawAspect="Content" ObjectID="_1614101915" r:id="rId19"/>
+                <o:OLEObject Type="Embed" ProgID="Visio.Drawing.15" ShapeID="_x0000_i1031" DrawAspect="Content" ObjectID="_1614961249" r:id="rId19"/>
               </w:object>
             </w:r>
           </w:p>
@@ -20324,7 +20098,7 @@
                 <v:shape id="_x0000_i1032" type="#_x0000_t75" style="width:242.5pt;height:164.15pt" o:ole="">
                   <v:imagedata r:id="rId20" o:title=""/>
                 </v:shape>
-                <o:OLEObject Type="Embed" ProgID="Visio.Drawing.15" ShapeID="_x0000_i1032" DrawAspect="Content" ObjectID="_1614101916" r:id="rId21"/>
+                <o:OLEObject Type="Embed" ProgID="Visio.Drawing.15" ShapeID="_x0000_i1032" DrawAspect="Content" ObjectID="_1614961250" r:id="rId21"/>
               </w:object>
             </w:r>
           </w:p>
@@ -20346,7 +20120,6 @@
           </w:tcPr>
           <w:p>
             <w:r>
-              <w:lastRenderedPageBreak/>
               <w:t>Page 7</w:t>
             </w:r>
             <w:r>
@@ -20411,7 +20184,7 @@
                 <v:shape id="_x0000_i1033" type="#_x0000_t75" style="width:242.5pt;height:164.15pt" o:ole="">
                   <v:imagedata r:id="rId22" o:title=""/>
                 </v:shape>
-                <o:OLEObject Type="Embed" ProgID="Visio.Drawing.15" ShapeID="_x0000_i1033" DrawAspect="Content" ObjectID="_1614101917" r:id="rId23"/>
+                <o:OLEObject Type="Embed" ProgID="Visio.Drawing.15" ShapeID="_x0000_i1033" DrawAspect="Content" ObjectID="_1614961251" r:id="rId23"/>
               </w:object>
             </w:r>
           </w:p>
@@ -20467,7 +20240,7 @@
                 <v:shape id="_x0000_i1034" type="#_x0000_t75" style="width:242.5pt;height:164.15pt" o:ole="">
                   <v:imagedata r:id="rId24" o:title=""/>
                 </v:shape>
-                <o:OLEObject Type="Embed" ProgID="Visio.Drawing.15" ShapeID="_x0000_i1034" DrawAspect="Content" ObjectID="_1614101918" r:id="rId25"/>
+                <o:OLEObject Type="Embed" ProgID="Visio.Drawing.15" ShapeID="_x0000_i1034" DrawAspect="Content" ObjectID="_1614961252" r:id="rId25"/>
               </w:object>
             </w:r>
           </w:p>
@@ -20552,7 +20325,7 @@
                 <v:shape id="_x0000_i1035" type="#_x0000_t75" style="width:242.5pt;height:164.15pt" o:ole="">
                   <v:imagedata r:id="rId26" o:title=""/>
                 </v:shape>
-                <o:OLEObject Type="Embed" ProgID="Visio.Drawing.15" ShapeID="_x0000_i1035" DrawAspect="Content" ObjectID="_1614101919" r:id="rId27"/>
+                <o:OLEObject Type="Embed" ProgID="Visio.Drawing.15" ShapeID="_x0000_i1035" DrawAspect="Content" ObjectID="_1614961253" r:id="rId27"/>
               </w:object>
             </w:r>
             <w:r>
@@ -20560,7 +20333,7 @@
                 <v:shape id="_x0000_i1036" type="#_x0000_t75" style="width:242.5pt;height:164.15pt" o:ole="">
                   <v:imagedata r:id="rId28" o:title=""/>
                 </v:shape>
-                <o:OLEObject Type="Embed" ProgID="Visio.Drawing.15" ShapeID="_x0000_i1036" DrawAspect="Content" ObjectID="_1614101920" r:id="rId29"/>
+                <o:OLEObject Type="Embed" ProgID="Visio.Drawing.15" ShapeID="_x0000_i1036" DrawAspect="Content" ObjectID="_1614961254" r:id="rId29"/>
               </w:object>
             </w:r>
           </w:p>
@@ -20582,7 +20355,6 @@
           </w:tcPr>
           <w:p>
             <w:r>
-              <w:lastRenderedPageBreak/>
               <w:t>Page1</w:t>
             </w:r>
             <w:r>
@@ -20629,7 +20401,7 @@
                 <v:shape id="_x0000_i1037" type="#_x0000_t75" style="width:242.5pt;height:164.15pt" o:ole="">
                   <v:imagedata r:id="rId30" o:title=""/>
                 </v:shape>
-                <o:OLEObject Type="Embed" ProgID="Visio.Drawing.15" ShapeID="_x0000_i1037" DrawAspect="Content" ObjectID="_1614101921" r:id="rId31"/>
+                <o:OLEObject Type="Embed" ProgID="Visio.Drawing.15" ShapeID="_x0000_i1037" DrawAspect="Content" ObjectID="_1614961255" r:id="rId31"/>
               </w:object>
             </w:r>
           </w:p>
@@ -20715,15 +20487,7 @@
         </w:numPr>
       </w:pPr>
       <w:r>
-        <w:t xml:space="preserve">The </w:t>
-      </w:r>
-      <w:proofErr w:type="gramStart"/>
-      <w:r>
-        <w:t>right hand</w:t>
-      </w:r>
-      <w:proofErr w:type="gramEnd"/>
-      <w:r>
-        <w:t xml:space="preserve"> text is for encoder 7, which is single shaft and assumed to be “multi”</w:t>
+        <w:t>The right hand text is for encoder 7, which is single shaft and assumed to be “multi”</w:t>
       </w:r>
     </w:p>
     <w:p>
@@ -20822,15 +20586,7 @@
         </w:numPr>
       </w:pPr>
       <w:r>
-        <w:t xml:space="preserve">Show something like twice the “correct” </w:t>
-      </w:r>
-      <w:proofErr w:type="gramStart"/>
-      <w:r>
-        <w:t>bandwidth, and</w:t>
-      </w:r>
-      <w:proofErr w:type="gramEnd"/>
-      <w:r>
-        <w:t xml:space="preserve"> let the “correct” values decide where that is centred. That would allow a reasonable number of pixels to be lit. </w:t>
+        <w:t xml:space="preserve">Show something like twice the “correct” bandwidth, and let the “correct” values decide where that is centred. That would allow a reasonable number of pixels to be lit. </w:t>
       </w:r>
     </w:p>
     <w:p>
@@ -20885,7 +20641,6 @@
           </w:tcPr>
           <w:p>
             <w:r>
-              <w:lastRenderedPageBreak/>
               <w:t>CWL, LSB</w:t>
             </w:r>
             <w:r>
@@ -20903,7 +20658,7 @@
                 <v:shape id="_x0000_i1038" type="#_x0000_t75" style="width:217.75pt;height:171.65pt" o:ole="">
                   <v:imagedata r:id="rId32" o:title=""/>
                 </v:shape>
-                <o:OLEObject Type="Embed" ProgID="Visio.Drawing.15" ShapeID="_x0000_i1038" DrawAspect="Content" ObjectID="_1614101922" r:id="rId33"/>
+                <o:OLEObject Type="Embed" ProgID="Visio.Drawing.15" ShapeID="_x0000_i1038" DrawAspect="Content" ObjectID="_1614961256" r:id="rId33"/>
               </w:object>
             </w:r>
           </w:p>
@@ -20933,7 +20688,7 @@
                 <v:shape id="_x0000_i1039" type="#_x0000_t75" style="width:217.75pt;height:171.65pt" o:ole="">
                   <v:imagedata r:id="rId34" o:title=""/>
                 </v:shape>
-                <o:OLEObject Type="Embed" ProgID="Visio.Drawing.15" ShapeID="_x0000_i1039" DrawAspect="Content" ObjectID="_1614101923" r:id="rId35"/>
+                <o:OLEObject Type="Embed" ProgID="Visio.Drawing.15" ShapeID="_x0000_i1039" DrawAspect="Content" ObjectID="_1614961257" r:id="rId35"/>
               </w:object>
             </w:r>
           </w:p>
@@ -20965,7 +20720,7 @@
                 <v:shape id="_x0000_i1040" type="#_x0000_t75" style="width:217.75pt;height:171.05pt" o:ole="">
                   <v:imagedata r:id="rId36" o:title=""/>
                 </v:shape>
-                <o:OLEObject Type="Embed" ProgID="Visio.Drawing.15" ShapeID="_x0000_i1040" DrawAspect="Content" ObjectID="_1614101924" r:id="rId37"/>
+                <o:OLEObject Type="Embed" ProgID="Visio.Drawing.15" ShapeID="_x0000_i1040" DrawAspect="Content" ObjectID="_1614961258" r:id="rId37"/>
               </w:object>
             </w:r>
           </w:p>
@@ -20984,7 +20739,7 @@
           <v:shape id="_x0000_i1041" type="#_x0000_t75" style="width:391.7pt;height:131.35pt" o:ole="">
             <v:imagedata r:id="rId38" o:title=""/>
           </v:shape>
-          <o:OLEObject Type="Embed" ProgID="Excel.Sheet.12" ShapeID="_x0000_i1041" DrawAspect="Content" ObjectID="_1614101925" r:id="rId39"/>
+          <o:OLEObject Type="Embed" ProgID="Excel.Sheet.12" ShapeID="_x0000_i1041" DrawAspect="Content" ObjectID="_1614961259" r:id="rId39"/>
         </w:object>
       </w:r>
     </w:p>
@@ -21906,23 +21661,7 @@
                 <w:sz w:val="20"/>
                 <w:szCs w:val="20"/>
               </w:rPr>
-              <w:t>Encoder 2</w:t>
-            </w:r>
-            <w:proofErr w:type="gramStart"/>
-            <w:r>
-              <w:rPr>
-                <w:sz w:val="20"/>
-                <w:szCs w:val="20"/>
-              </w:rPr>
-              <w:t>A  pin</w:t>
-            </w:r>
-            <w:proofErr w:type="gramEnd"/>
-            <w:r>
-              <w:rPr>
-                <w:sz w:val="20"/>
-                <w:szCs w:val="20"/>
-              </w:rPr>
-              <w:t xml:space="preserve"> A</w:t>
+              <w:t>Encoder 2A  pin A</w:t>
             </w:r>
           </w:p>
         </w:tc>
@@ -23310,7 +23049,6 @@
                 <w:sz w:val="20"/>
                 <w:szCs w:val="20"/>
               </w:rPr>
-              <w:lastRenderedPageBreak/>
               <w:t>Digital 16 TX2</w:t>
             </w:r>
           </w:p>
@@ -24339,17 +24077,8 @@
                 <w:sz w:val="20"/>
                 <w:szCs w:val="20"/>
               </w:rPr>
-              <w:t xml:space="preserve">Analog </w:t>
-            </w:r>
-            <w:proofErr w:type="gramStart"/>
-            <w:r>
-              <w:rPr>
-                <w:sz w:val="20"/>
-                <w:szCs w:val="20"/>
-              </w:rPr>
-              <w:t>In</w:t>
-            </w:r>
-            <w:proofErr w:type="gramEnd"/>
+              <w:t>Analog In</w:t>
+            </w:r>
           </w:p>
         </w:tc>
       </w:tr>
@@ -24469,17 +24198,8 @@
                 <w:sz w:val="20"/>
                 <w:szCs w:val="20"/>
               </w:rPr>
-              <w:t xml:space="preserve">Analog </w:t>
-            </w:r>
-            <w:proofErr w:type="gramStart"/>
-            <w:r>
-              <w:rPr>
-                <w:sz w:val="20"/>
-                <w:szCs w:val="20"/>
-              </w:rPr>
-              <w:t>In</w:t>
-            </w:r>
-            <w:proofErr w:type="gramEnd"/>
+              <w:t>Analog In</w:t>
+            </w:r>
           </w:p>
         </w:tc>
       </w:tr>
@@ -24599,17 +24319,8 @@
                 <w:sz w:val="20"/>
                 <w:szCs w:val="20"/>
               </w:rPr>
-              <w:t xml:space="preserve">Analog </w:t>
-            </w:r>
-            <w:proofErr w:type="gramStart"/>
-            <w:r>
-              <w:rPr>
-                <w:sz w:val="20"/>
-                <w:szCs w:val="20"/>
-              </w:rPr>
-              <w:t>In</w:t>
-            </w:r>
-            <w:proofErr w:type="gramEnd"/>
+              <w:t>Analog In</w:t>
+            </w:r>
           </w:p>
         </w:tc>
       </w:tr>
@@ -24729,17 +24440,8 @@
                 <w:sz w:val="20"/>
                 <w:szCs w:val="20"/>
               </w:rPr>
-              <w:t xml:space="preserve">Analog </w:t>
-            </w:r>
-            <w:proofErr w:type="gramStart"/>
-            <w:r>
-              <w:rPr>
-                <w:sz w:val="20"/>
-                <w:szCs w:val="20"/>
-              </w:rPr>
-              <w:t>In</w:t>
-            </w:r>
-            <w:proofErr w:type="gramEnd"/>
+              <w:t>Analog In</w:t>
+            </w:r>
           </w:p>
         </w:tc>
       </w:tr>
@@ -24873,17 +24575,8 @@
                 <w:sz w:val="20"/>
                 <w:szCs w:val="20"/>
               </w:rPr>
-              <w:t xml:space="preserve">Analog </w:t>
-            </w:r>
-            <w:proofErr w:type="gramStart"/>
-            <w:r>
-              <w:rPr>
-                <w:sz w:val="20"/>
-                <w:szCs w:val="20"/>
-              </w:rPr>
-              <w:t>In</w:t>
-            </w:r>
-            <w:proofErr w:type="gramEnd"/>
+              <w:t>Analog In</w:t>
+            </w:r>
           </w:p>
         </w:tc>
       </w:tr>
@@ -25017,17 +24710,8 @@
                 <w:sz w:val="20"/>
                 <w:szCs w:val="20"/>
               </w:rPr>
-              <w:t xml:space="preserve">Analog </w:t>
-            </w:r>
-            <w:proofErr w:type="gramStart"/>
-            <w:r>
-              <w:rPr>
-                <w:sz w:val="20"/>
-                <w:szCs w:val="20"/>
-              </w:rPr>
-              <w:t>In</w:t>
-            </w:r>
-            <w:proofErr w:type="gramEnd"/>
+              <w:t>Analog In</w:t>
+            </w:r>
           </w:p>
         </w:tc>
       </w:tr>
@@ -25147,17 +24831,8 @@
                 <w:sz w:val="20"/>
                 <w:szCs w:val="20"/>
               </w:rPr>
-              <w:t xml:space="preserve">Analog </w:t>
-            </w:r>
-            <w:proofErr w:type="gramStart"/>
-            <w:r>
-              <w:rPr>
-                <w:sz w:val="20"/>
-                <w:szCs w:val="20"/>
-              </w:rPr>
-              <w:t>In</w:t>
-            </w:r>
-            <w:proofErr w:type="gramEnd"/>
+              <w:t>Analog In</w:t>
+            </w:r>
           </w:p>
         </w:tc>
       </w:tr>
@@ -25277,17 +24952,8 @@
                 <w:sz w:val="20"/>
                 <w:szCs w:val="20"/>
               </w:rPr>
-              <w:t xml:space="preserve">Analog </w:t>
-            </w:r>
-            <w:proofErr w:type="gramStart"/>
-            <w:r>
-              <w:rPr>
-                <w:sz w:val="20"/>
-                <w:szCs w:val="20"/>
-              </w:rPr>
-              <w:t>In</w:t>
-            </w:r>
-            <w:proofErr w:type="gramEnd"/>
+              <w:t>Analog In</w:t>
+            </w:r>
           </w:p>
         </w:tc>
       </w:tr>
@@ -25635,7 +25301,6 @@
       </w:pPr>
       <w:proofErr w:type="spellStart"/>
       <w:r>
-        <w:lastRenderedPageBreak/>
         <w:t>Nextion</w:t>
       </w:r>
       <w:proofErr w:type="spellEnd"/>
@@ -25995,15 +25660,7 @@
         <w:t>Kjell has created a new PCB for the ANDROMEDA</w:t>
       </w:r>
       <w:r>
-        <w:t xml:space="preserve"> front panel prototype. This has a lot more encoders and </w:t>
-      </w:r>
-      <w:proofErr w:type="gramStart"/>
-      <w:r>
-        <w:t>pushbuttons, and</w:t>
-      </w:r>
-      <w:proofErr w:type="gramEnd"/>
-      <w:r>
-        <w:t xml:space="preserve"> uses an MCP23017 to interface 16 buttons via I</w:t>
+        <w:t xml:space="preserve"> front panel prototype. This has a lot more encoders and pushbuttons, and uses an MCP23017 to interface 16 buttons via I</w:t>
       </w:r>
       <w:r>
         <w:rPr>
@@ -26256,8 +25913,6 @@
       <w:r>
         <w:t xml:space="preserve">0x20. </w:t>
       </w:r>
-      <w:bookmarkStart w:id="0" w:name="_GoBack"/>
-      <w:bookmarkEnd w:id="0"/>
       <w:r>
         <w:t>Class: Wire</w:t>
       </w:r>
@@ -26288,7 +25943,6 @@
     </w:p>
     <w:p>
       <w:r>
-        <w:lastRenderedPageBreak/>
         <w:t xml:space="preserve">16 pushbuttons are connected to an MCP23017; 18 are directly connected to the Arduino (total=34). The Encoder pushbuttons currently end up with the last s/w numbers, because the </w:t>
       </w:r>
       <w:proofErr w:type="spellStart"/>
@@ -29718,17 +29372,8 @@
                 <w:sz w:val="20"/>
                 <w:szCs w:val="20"/>
               </w:rPr>
-              <w:t xml:space="preserve">Analog </w:t>
-            </w:r>
-            <w:proofErr w:type="gramStart"/>
-            <w:r>
-              <w:rPr>
-                <w:sz w:val="20"/>
-                <w:szCs w:val="20"/>
-              </w:rPr>
-              <w:t>In</w:t>
-            </w:r>
-            <w:proofErr w:type="gramEnd"/>
+              <w:t>Analog In</w:t>
+            </w:r>
           </w:p>
         </w:tc>
       </w:tr>
@@ -29861,17 +29506,8 @@
                 <w:sz w:val="20"/>
                 <w:szCs w:val="20"/>
               </w:rPr>
-              <w:t xml:space="preserve">Analog </w:t>
-            </w:r>
-            <w:proofErr w:type="gramStart"/>
-            <w:r>
-              <w:rPr>
-                <w:sz w:val="20"/>
-                <w:szCs w:val="20"/>
-              </w:rPr>
-              <w:t>In</w:t>
-            </w:r>
-            <w:proofErr w:type="gramEnd"/>
+              <w:t>Analog In</w:t>
+            </w:r>
           </w:p>
         </w:tc>
       </w:tr>
@@ -30004,17 +29640,8 @@
                 <w:sz w:val="20"/>
                 <w:szCs w:val="20"/>
               </w:rPr>
-              <w:t xml:space="preserve">Analog </w:t>
-            </w:r>
-            <w:proofErr w:type="gramStart"/>
-            <w:r>
-              <w:rPr>
-                <w:sz w:val="20"/>
-                <w:szCs w:val="20"/>
-              </w:rPr>
-              <w:t>In</w:t>
-            </w:r>
-            <w:proofErr w:type="gramEnd"/>
+              <w:t>Analog In</w:t>
+            </w:r>
           </w:p>
         </w:tc>
       </w:tr>
@@ -30147,17 +29774,8 @@
                 <w:sz w:val="20"/>
                 <w:szCs w:val="20"/>
               </w:rPr>
-              <w:t xml:space="preserve">Analog </w:t>
-            </w:r>
-            <w:proofErr w:type="gramStart"/>
-            <w:r>
-              <w:rPr>
-                <w:sz w:val="20"/>
-                <w:szCs w:val="20"/>
-              </w:rPr>
-              <w:t>In</w:t>
-            </w:r>
-            <w:proofErr w:type="gramEnd"/>
+              <w:t>Analog In</w:t>
+            </w:r>
           </w:p>
         </w:tc>
       </w:tr>
@@ -30290,17 +29908,8 @@
                 <w:sz w:val="20"/>
                 <w:szCs w:val="20"/>
               </w:rPr>
-              <w:t xml:space="preserve">Analog </w:t>
-            </w:r>
-            <w:proofErr w:type="gramStart"/>
-            <w:r>
-              <w:rPr>
-                <w:sz w:val="20"/>
-                <w:szCs w:val="20"/>
-              </w:rPr>
-              <w:t>In</w:t>
-            </w:r>
-            <w:proofErr w:type="gramEnd"/>
+              <w:t>Analog In</w:t>
+            </w:r>
           </w:p>
         </w:tc>
       </w:tr>
@@ -30433,17 +30042,8 @@
                 <w:sz w:val="20"/>
                 <w:szCs w:val="20"/>
               </w:rPr>
-              <w:t xml:space="preserve">Analog </w:t>
-            </w:r>
-            <w:proofErr w:type="gramStart"/>
-            <w:r>
-              <w:rPr>
-                <w:sz w:val="20"/>
-                <w:szCs w:val="20"/>
-              </w:rPr>
-              <w:t>In</w:t>
-            </w:r>
-            <w:proofErr w:type="gramEnd"/>
+              <w:t>Analog In</w:t>
+            </w:r>
           </w:p>
         </w:tc>
       </w:tr>
@@ -30576,17 +30176,8 @@
                 <w:sz w:val="20"/>
                 <w:szCs w:val="20"/>
               </w:rPr>
-              <w:t xml:space="preserve">Analog </w:t>
-            </w:r>
-            <w:proofErr w:type="gramStart"/>
-            <w:r>
-              <w:rPr>
-                <w:sz w:val="20"/>
-                <w:szCs w:val="20"/>
-              </w:rPr>
-              <w:t>In</w:t>
-            </w:r>
-            <w:proofErr w:type="gramEnd"/>
+              <w:t>Analog In</w:t>
+            </w:r>
           </w:p>
         </w:tc>
       </w:tr>
@@ -30719,17 +30310,8 @@
                 <w:sz w:val="20"/>
                 <w:szCs w:val="20"/>
               </w:rPr>
-              <w:t xml:space="preserve">Analog </w:t>
-            </w:r>
-            <w:proofErr w:type="gramStart"/>
-            <w:r>
-              <w:rPr>
-                <w:sz w:val="20"/>
-                <w:szCs w:val="20"/>
-              </w:rPr>
-              <w:t>In</w:t>
-            </w:r>
-            <w:proofErr w:type="gramEnd"/>
+              <w:t>Analog In</w:t>
+            </w:r>
           </w:p>
         </w:tc>
       </w:tr>
@@ -31924,7 +31506,6 @@
         <w:keepNext/>
       </w:pPr>
       <w:r>
-        <w:lastRenderedPageBreak/>
         <w:t xml:space="preserve">14 mechanical </w:t>
       </w:r>
       <w:r>
@@ -32902,8 +32483,14 @@
           <w:p>
             <w:pPr>
               <w:spacing w:after="0" w:line="240" w:lineRule="auto"/>
-            </w:pPr>
-            <w:r>
+              <w:rPr>
+                <w:color w:val="00B0F0"/>
+              </w:rPr>
+            </w:pPr>
+            <w:r>
+              <w:rPr>
+                <w:color w:val="00B0F0"/>
+              </w:rPr>
               <w:t>DIG55</w:t>
             </w:r>
           </w:p>
@@ -32954,8 +32541,14 @@
           <w:p>
             <w:pPr>
               <w:spacing w:after="0" w:line="240" w:lineRule="auto"/>
-            </w:pPr>
-            <w:r>
+              <w:rPr>
+                <w:color w:val="00B0F0"/>
+              </w:rPr>
+            </w:pPr>
+            <w:r>
+              <w:rPr>
+                <w:color w:val="00B0F0"/>
+              </w:rPr>
               <w:t>DIG67</w:t>
             </w:r>
           </w:p>
@@ -33008,8 +32601,14 @@
           <w:p>
             <w:pPr>
               <w:spacing w:after="0" w:line="240" w:lineRule="auto"/>
-            </w:pPr>
-            <w:r>
+              <w:rPr>
+                <w:color w:val="00B0F0"/>
+              </w:rPr>
+            </w:pPr>
+            <w:r>
+              <w:rPr>
+                <w:color w:val="00B0F0"/>
+              </w:rPr>
               <w:t>DIG56</w:t>
             </w:r>
           </w:p>
@@ -33049,13 +32648,8 @@
               <w:spacing w:after="0" w:line="240" w:lineRule="auto"/>
             </w:pPr>
             <w:r>
-              <w:t xml:space="preserve">2 TONE </w:t>
-            </w:r>
-            <w:proofErr w:type="gramStart"/>
-            <w:r>
-              <w:t>TEST</w:t>
-            </w:r>
-            <w:proofErr w:type="gramEnd"/>
+              <w:t>2 TONE TEST</w:t>
+            </w:r>
           </w:p>
         </w:tc>
         <w:tc>
@@ -33065,8 +32659,14 @@
           <w:p>
             <w:pPr>
               <w:spacing w:after="0" w:line="240" w:lineRule="auto"/>
-            </w:pPr>
-            <w:r>
+              <w:rPr>
+                <w:color w:val="00B0F0"/>
+              </w:rPr>
+            </w:pPr>
+            <w:r>
+              <w:rPr>
+                <w:color w:val="00B0F0"/>
+              </w:rPr>
               <w:t>DIG68</w:t>
             </w:r>
           </w:p>
@@ -33119,8 +32719,14 @@
           <w:p>
             <w:pPr>
               <w:spacing w:after="0" w:line="240" w:lineRule="auto"/>
-            </w:pPr>
-            <w:r>
+              <w:rPr>
+                <w:color w:val="00B0F0"/>
+              </w:rPr>
+            </w:pPr>
+            <w:r>
+              <w:rPr>
+                <w:color w:val="00B0F0"/>
+              </w:rPr>
               <w:t>DIG57</w:t>
             </w:r>
           </w:p>
@@ -33171,8 +32777,14 @@
           <w:p>
             <w:pPr>
               <w:spacing w:after="0" w:line="240" w:lineRule="auto"/>
-            </w:pPr>
-            <w:r>
+              <w:rPr>
+                <w:color w:val="00B0F0"/>
+              </w:rPr>
+            </w:pPr>
+            <w:r>
+              <w:rPr>
+                <w:color w:val="00B0F0"/>
+              </w:rPr>
               <w:t>DIG66</w:t>
             </w:r>
           </w:p>
@@ -33225,8 +32837,14 @@
           <w:p>
             <w:pPr>
               <w:spacing w:after="0" w:line="240" w:lineRule="auto"/>
-            </w:pPr>
-            <w:r>
+              <w:rPr>
+                <w:color w:val="00B0F0"/>
+              </w:rPr>
+            </w:pPr>
+            <w:r>
+              <w:rPr>
+                <w:color w:val="00B0F0"/>
+              </w:rPr>
               <w:t>DIG58</w:t>
             </w:r>
           </w:p>
@@ -33277,8 +32895,14 @@
           <w:p>
             <w:pPr>
               <w:spacing w:after="0" w:line="240" w:lineRule="auto"/>
-            </w:pPr>
-            <w:r>
+              <w:rPr>
+                <w:color w:val="00B0F0"/>
+              </w:rPr>
+            </w:pPr>
+            <w:r>
+              <w:rPr>
+                <w:color w:val="00B0F0"/>
+              </w:rPr>
               <w:t>DIG69</w:t>
             </w:r>
           </w:p>
@@ -33331,8 +32955,14 @@
           <w:p>
             <w:pPr>
               <w:spacing w:after="0" w:line="240" w:lineRule="auto"/>
-            </w:pPr>
-            <w:r>
+              <w:rPr>
+                <w:color w:val="00B0F0"/>
+              </w:rPr>
+            </w:pPr>
+            <w:r>
+              <w:rPr>
+                <w:color w:val="00B0F0"/>
+              </w:rPr>
               <w:t>DIG59</w:t>
             </w:r>
           </w:p>
@@ -33437,8 +33067,14 @@
           <w:p>
             <w:pPr>
               <w:spacing w:after="0" w:line="240" w:lineRule="auto"/>
-            </w:pPr>
-            <w:r>
+              <w:rPr>
+                <w:color w:val="00B0F0"/>
+              </w:rPr>
+            </w:pPr>
+            <w:r>
+              <w:rPr>
+                <w:color w:val="00B0F0"/>
+              </w:rPr>
               <w:t>DIG60</w:t>
             </w:r>
           </w:p>
@@ -33543,8 +33179,14 @@
           <w:p>
             <w:pPr>
               <w:spacing w:after="0" w:line="240" w:lineRule="auto"/>
-            </w:pPr>
-            <w:r>
+              <w:rPr>
+                <w:color w:val="00B0F0"/>
+              </w:rPr>
+            </w:pPr>
+            <w:r>
+              <w:rPr>
+                <w:color w:val="00B0F0"/>
+              </w:rPr>
               <w:t>DIG65</w:t>
             </w:r>
           </w:p>
@@ -33649,8 +33291,14 @@
           <w:p>
             <w:pPr>
               <w:spacing w:after="0" w:line="240" w:lineRule="auto"/>
-            </w:pPr>
-            <w:r>
+              <w:rPr>
+                <w:color w:val="00B0F0"/>
+              </w:rPr>
+            </w:pPr>
+            <w:r>
+              <w:rPr>
+                <w:color w:val="00B0F0"/>
+              </w:rPr>
               <w:t>DIG64</w:t>
             </w:r>
           </w:p>
@@ -33755,8 +33403,14 @@
           <w:p>
             <w:pPr>
               <w:spacing w:after="0" w:line="240" w:lineRule="auto"/>
-            </w:pPr>
-            <w:r>
+              <w:rPr>
+                <w:color w:val="00B0F0"/>
+              </w:rPr>
+            </w:pPr>
+            <w:r>
+              <w:rPr>
+                <w:color w:val="00B0F0"/>
+              </w:rPr>
               <w:t>DIG54</w:t>
             </w:r>
           </w:p>
@@ -34343,8 +33997,14 @@
           <w:p>
             <w:pPr>
               <w:spacing w:after="0" w:line="240" w:lineRule="auto"/>
-            </w:pPr>
-            <w:r>
+              <w:rPr>
+                <w:color w:val="00B0F0"/>
+              </w:rPr>
+            </w:pPr>
+            <w:r>
+              <w:rPr>
+                <w:color w:val="00B0F0"/>
+              </w:rPr>
               <w:t>DIG61</w:t>
             </w:r>
           </w:p>
@@ -34449,8 +34109,14 @@
           <w:p>
             <w:pPr>
               <w:spacing w:after="0" w:line="240" w:lineRule="auto"/>
-            </w:pPr>
-            <w:r>
+              <w:rPr>
+                <w:color w:val="00B0F0"/>
+              </w:rPr>
+            </w:pPr>
+            <w:r>
+              <w:rPr>
+                <w:color w:val="00B0F0"/>
+              </w:rPr>
               <w:t>DIG62</w:t>
             </w:r>
           </w:p>
@@ -34555,9 +34221,23 @@
           <w:p>
             <w:pPr>
               <w:spacing w:after="0" w:line="240" w:lineRule="auto"/>
-            </w:pPr>
-            <w:r>
-              <w:t>DIG63</w:t>
+              <w:rPr>
+                <w:color w:val="00B0F0"/>
+              </w:rPr>
+            </w:pPr>
+            <w:r>
+              <w:rPr>
+                <w:color w:val="00B0F0"/>
+              </w:rPr>
+              <w:t>DIG</w:t>
+            </w:r>
+            <w:bookmarkStart w:id="0" w:name="_GoBack"/>
+            <w:bookmarkEnd w:id="0"/>
+            <w:r>
+              <w:rPr>
+                <w:color w:val="00B0F0"/>
+              </w:rPr>
+              <w:t>63</w:t>
             </w:r>
           </w:p>
         </w:tc>
@@ -35543,7 +35223,7 @@
 </file>
 
 <file path=word/numbering.xml><?xml version="1.0" encoding="utf-8"?>
-<w:numbering xmlns:wpc="http://schemas.microsoft.com/office/word/2010/wordprocessingCanvas" xmlns:cx="http://schemas.microsoft.com/office/drawing/2014/chartex" xmlns:cx1="http://schemas.microsoft.com/office/drawing/2015/9/8/chartex" xmlns:cx2="http://schemas.microsoft.com/office/drawing/2015/10/21/chartex" xmlns:cx3="http://schemas.microsoft.com/office/drawing/2016/5/9/chartex" xmlns:cx4="http://schemas.microsoft.com/office/drawing/2016/5/10/chartex" xmlns:cx5="http://schemas.microsoft.com/office/drawing/2016/5/11/chartex" xmlns:cx6="http://schemas.microsoft.com/office/drawing/2016/5/12/chartex" xmlns:cx7="http://schemas.microsoft.com/office/drawing/2016/5/13/chartex" xmlns:cx8="http://schemas.microsoft.com/office/drawing/2016/5/14/chartex" xmlns:mc="http://schemas.openxmlformats.org/markup-compatibility/2006" xmlns:aink="http://schemas.microsoft.com/office/drawing/2016/ink" xmlns:am3d="http://schemas.microsoft.com/office/drawing/2017/model3d" xmlns:o="urn:schemas-microsoft-com:office:office" xmlns:r="http://schemas.openxmlformats.org/officeDocument/2006/relationships" xmlns:m="http://schemas.openxmlformats.org/officeDocument/2006/math" xmlns:v="urn:schemas-microsoft-com:vml" xmlns:wp14="http://schemas.microsoft.com/office/word/2010/wordprocessingDrawing" xmlns:wp="http://schemas.openxmlformats.org/drawingml/2006/wordprocessingDrawing" xmlns:w10="urn:schemas-microsoft-com:office:word" xmlns:w="http://schemas.openxmlformats.org/wordprocessingml/2006/main" xmlns:w14="http://schemas.microsoft.com/office/word/2010/wordml" xmlns:w15="http://schemas.microsoft.com/office/word/2012/wordml" xmlns:w16cid="http://schemas.microsoft.com/office/word/2016/wordml/cid" xmlns:w16se="http://schemas.microsoft.com/office/word/2015/wordml/symex" xmlns:wpg="http://schemas.microsoft.com/office/word/2010/wordprocessingGroup" xmlns:wpi="http://schemas.microsoft.com/office/word/2010/wordprocessingInk" xmlns:wne="http://schemas.microsoft.com/office/word/2006/wordml" xmlns:wps="http://schemas.microsoft.com/office/word/2010/wordprocessingShape" mc:Ignorable="w14 w15 w16se w16cid wp14">
+<w:numbering xmlns:wpc="http://schemas.microsoft.com/office/word/2010/wordprocessingCanvas" xmlns:mc="http://schemas.openxmlformats.org/markup-compatibility/2006" xmlns:o="urn:schemas-microsoft-com:office:office" xmlns:r="http://schemas.openxmlformats.org/officeDocument/2006/relationships" xmlns:m="http://schemas.openxmlformats.org/officeDocument/2006/math" xmlns:v="urn:schemas-microsoft-com:vml" xmlns:wp14="http://schemas.microsoft.com/office/word/2010/wordprocessingDrawing" xmlns:wp="http://schemas.openxmlformats.org/drawingml/2006/wordprocessingDrawing" xmlns:w10="urn:schemas-microsoft-com:office:word" xmlns:w="http://schemas.openxmlformats.org/wordprocessingml/2006/main" xmlns:w14="http://schemas.microsoft.com/office/word/2010/wordml" xmlns:w15="http://schemas.microsoft.com/office/word/2012/wordml" xmlns:wpg="http://schemas.microsoft.com/office/word/2010/wordprocessingGroup" xmlns:wpi="http://schemas.microsoft.com/office/word/2010/wordprocessingInk" xmlns:wne="http://schemas.microsoft.com/office/word/2006/wordml" xmlns:wps="http://schemas.microsoft.com/office/word/2010/wordprocessingShape" mc:Ignorable="w14 w15 wp14">
   <w:abstractNum w:abstractNumId="0" w15:restartNumberingAfterBreak="0">
     <w:nsid w:val="0C1B0D15"/>
     <w:multiLevelType w:val="hybridMultilevel"/>
@@ -38325,7 +38005,7 @@
 </file>
 
 <file path=word/styles.xml><?xml version="1.0" encoding="utf-8"?>
-<w:styles xmlns:mc="http://schemas.openxmlformats.org/markup-compatibility/2006" xmlns:r="http://schemas.openxmlformats.org/officeDocument/2006/relationships" xmlns:w="http://schemas.openxmlformats.org/wordprocessingml/2006/main" xmlns:w14="http://schemas.microsoft.com/office/word/2010/wordml" xmlns:w15="http://schemas.microsoft.com/office/word/2012/wordml" xmlns:w16cid="http://schemas.microsoft.com/office/word/2016/wordml/cid" xmlns:w16se="http://schemas.microsoft.com/office/word/2015/wordml/symex" mc:Ignorable="w14 w15 w16se w16cid">
+<w:styles xmlns:mc="http://schemas.openxmlformats.org/markup-compatibility/2006" xmlns:r="http://schemas.openxmlformats.org/officeDocument/2006/relationships" xmlns:w="http://schemas.openxmlformats.org/wordprocessingml/2006/main" xmlns:w14="http://schemas.microsoft.com/office/word/2010/wordml" xmlns:w15="http://schemas.microsoft.com/office/word/2012/wordml" mc:Ignorable="w14 w15">
   <w:docDefaults>
     <w:rPrDefault>
       <w:rPr>
@@ -38341,7 +38021,7 @@
       </w:pPr>
     </w:pPrDefault>
   </w:docDefaults>
-  <w:latentStyles w:defLockedState="0" w:defUIPriority="99" w:defSemiHidden="0" w:defUnhideWhenUsed="0" w:defQFormat="0" w:count="375">
+  <w:latentStyles w:defLockedState="0" w:defUIPriority="99" w:defSemiHidden="0" w:defUnhideWhenUsed="0" w:defQFormat="0" w:count="371">
     <w:lsdException w:name="Normal" w:uiPriority="0" w:qFormat="1"/>
     <w:lsdException w:name="heading 1" w:uiPriority="9" w:qFormat="1"/>
     <w:lsdException w:name="heading 2" w:semiHidden="1" w:uiPriority="9" w:unhideWhenUsed="1" w:qFormat="1"/>
@@ -38713,10 +38393,6 @@
     <w:lsdException w:name="List Table 5 Dark Accent 6" w:uiPriority="50"/>
     <w:lsdException w:name="List Table 6 Colorful Accent 6" w:uiPriority="51"/>
     <w:lsdException w:name="List Table 7 Colorful Accent 6" w:uiPriority="52"/>
-    <w:lsdException w:name="Mention" w:semiHidden="1" w:unhideWhenUsed="1"/>
-    <w:lsdException w:name="Smart Hyperlink" w:semiHidden="1" w:unhideWhenUsed="1"/>
-    <w:lsdException w:name="Hashtag" w:semiHidden="1" w:unhideWhenUsed="1"/>
-    <w:lsdException w:name="Unresolved Mention" w:semiHidden="1" w:unhideWhenUsed="1"/>
   </w:latentStyles>
   <w:style w:type="paragraph" w:default="1" w:styleId="Normal">
     <w:name w:val="Normal"/>
@@ -39214,7 +38890,7 @@
 </file>
 
 <file path=customXml/itemProps1.xml><?xml version="1.0" encoding="utf-8"?>
-<ds:datastoreItem xmlns:ds="http://schemas.openxmlformats.org/officeDocument/2006/customXml" ds:itemID="{83840C49-B9C3-4618-A58B-80A0E51E3127}">
+<ds:datastoreItem xmlns:ds="http://schemas.openxmlformats.org/officeDocument/2006/customXml" ds:itemID="{2B8F3AA4-2BFA-480B-94C4-E11356EB1B32}">
   <ds:schemaRefs>
     <ds:schemaRef ds:uri="http://schemas.openxmlformats.org/officeDocument/2006/bibliography"/>
   </ds:schemaRefs>

</xml_diff>

<commit_message>
Added filter, SYNC, XIT updates
</commit_message>
<xml_diff>
--- a/documentation/PowerSDR Console Implementation Notes.docx
+++ b/documentation/PowerSDR Console Implementation Notes.docx
@@ -39,7 +39,7 @@
           <v:shape id="_x0000_i1025" type="#_x0000_t75" style="width:483.85pt;height:284.55pt" o:ole="">
             <v:imagedata r:id="rId6" o:title=""/>
           </v:shape>
-          <o:OLEObject Type="Embed" ProgID="Visio.Drawing.15" ShapeID="_x0000_i1025" DrawAspect="Content" ObjectID="_1614961243" r:id="rId7"/>
+          <o:OLEObject Type="Embed" ProgID="Visio.Drawing.15" ShapeID="_x0000_i1025" DrawAspect="Content" ObjectID="_1616177069" r:id="rId7"/>
         </w:object>
       </w:r>
     </w:p>
@@ -65,7 +65,7 @@
           <v:shape id="_x0000_i1026" type="#_x0000_t75" style="width:362.3pt;height:305.3pt" o:ole="">
             <v:imagedata r:id="rId8" o:title=""/>
           </v:shape>
-          <o:OLEObject Type="Embed" ProgID="Visio.Drawing.11" ShapeID="_x0000_i1026" DrawAspect="Content" ObjectID="_1614961244" r:id="rId9"/>
+          <o:OLEObject Type="Embed" ProgID="Visio.Drawing.11" ShapeID="_x0000_i1026" DrawAspect="Content" ObjectID="_1616177070" r:id="rId9"/>
         </w:object>
       </w:r>
     </w:p>
@@ -390,7 +390,13 @@
               <w:spacing w:after="0" w:line="240" w:lineRule="auto"/>
             </w:pPr>
             <w:r>
-              <w:t>RIT on/off</w:t>
+              <w:t>Off /</w:t>
+            </w:r>
+            <w:r>
+              <w:t>RIT</w:t>
+            </w:r>
+            <w:r>
+              <w:t xml:space="preserve"> on / XIT on</w:t>
             </w:r>
           </w:p>
           <w:p>
@@ -624,22 +630,13 @@
                 <w:numId w:val="19"/>
               </w:numPr>
               <w:spacing w:after="0" w:line="240" w:lineRule="auto"/>
-              <w:rPr>
-                <w:color w:val="FF0000"/>
-              </w:rPr>
             </w:pPr>
             <w:proofErr w:type="spellStart"/>
             <w:r>
-              <w:rPr>
-                <w:color w:val="FF0000"/>
-              </w:rPr>
               <w:t>Puresignal</w:t>
             </w:r>
             <w:proofErr w:type="spellEnd"/>
             <w:r>
-              <w:rPr>
-                <w:color w:val="FF0000"/>
-              </w:rPr>
               <w:t xml:space="preserve"> two tones test</w:t>
             </w:r>
           </w:p>
@@ -651,29 +648,17 @@
                 <w:numId w:val="19"/>
               </w:numPr>
               <w:spacing w:after="0" w:line="240" w:lineRule="auto"/>
-              <w:rPr>
-                <w:color w:val="FF0000"/>
-              </w:rPr>
             </w:pPr>
             <w:proofErr w:type="spellStart"/>
             <w:r>
-              <w:rPr>
-                <w:color w:val="FF0000"/>
-              </w:rPr>
               <w:t>Puresignal</w:t>
             </w:r>
             <w:proofErr w:type="spellEnd"/>
             <w:r>
-              <w:rPr>
-                <w:color w:val="FF0000"/>
-              </w:rPr>
               <w:t xml:space="preserve"> single </w:t>
             </w:r>
             <w:proofErr w:type="spellStart"/>
             <w:r>
-              <w:rPr>
-                <w:color w:val="FF0000"/>
-              </w:rPr>
               <w:t>cal</w:t>
             </w:r>
             <w:proofErr w:type="spellEnd"/>
@@ -713,17 +698,6 @@
               <w:t>Diversity Enable</w:t>
             </w:r>
           </w:p>
-          <w:p/>
-        </w:tc>
-        <w:tc>
-          <w:tcPr>
-            <w:tcW w:w="4621" w:type="dxa"/>
-          </w:tcPr>
-          <w:p>
-            <w:r>
-              <w:t>Indicators (including illuminated pushbuttons &amp; LCD)</w:t>
-            </w:r>
-          </w:p>
           <w:p>
             <w:pPr>
               <w:pStyle w:val="ListParagraph"/>
@@ -734,7 +708,7 @@
               <w:spacing w:after="0" w:line="240" w:lineRule="auto"/>
             </w:pPr>
             <w:r>
-              <w:t>MOX</w:t>
+              <w:t>VFO Sync</w:t>
             </w:r>
           </w:p>
           <w:p>
@@ -747,7 +721,10 @@
               <w:spacing w:after="0" w:line="240" w:lineRule="auto"/>
             </w:pPr>
             <w:r>
-              <w:t>TUNE</w:t>
+              <w:t>Clear RIT</w:t>
+            </w:r>
+            <w:r>
+              <w:t>/XIT</w:t>
             </w:r>
           </w:p>
           <w:p>
@@ -760,7 +737,7 @@
               <w:spacing w:after="0" w:line="240" w:lineRule="auto"/>
             </w:pPr>
             <w:r>
-              <w:t>RIT on</w:t>
+              <w:t>Filter +</w:t>
             </w:r>
           </w:p>
           <w:p>
@@ -773,7 +750,18 @@
               <w:spacing w:after="0" w:line="240" w:lineRule="auto"/>
             </w:pPr>
             <w:r>
-              <w:t>Split selected</w:t>
+              <w:t>Filter -</w:t>
+            </w:r>
+          </w:p>
+          <w:p/>
+        </w:tc>
+        <w:tc>
+          <w:tcPr>
+            <w:tcW w:w="4621" w:type="dxa"/>
+          </w:tcPr>
+          <w:p>
+            <w:r>
+              <w:t>Indicators (including illuminated pushbuttons &amp; LCD)</w:t>
             </w:r>
           </w:p>
           <w:p>
@@ -785,13 +773,8 @@
               </w:numPr>
               <w:spacing w:after="0" w:line="240" w:lineRule="auto"/>
             </w:pPr>
-            <w:proofErr w:type="spellStart"/>
-            <w:r>
-              <w:t>CTune</w:t>
-            </w:r>
-            <w:proofErr w:type="spellEnd"/>
-            <w:r>
-              <w:t xml:space="preserve"> selected</w:t>
+            <w:r>
+              <w:t>MOX</w:t>
             </w:r>
           </w:p>
           <w:p>
@@ -804,7 +787,7 @@
               <w:spacing w:after="0" w:line="240" w:lineRule="auto"/>
             </w:pPr>
             <w:r>
-              <w:t>Lock selected</w:t>
+              <w:t>TUNE</w:t>
             </w:r>
           </w:p>
           <w:p>
@@ -817,7 +800,7 @@
               <w:spacing w:after="0" w:line="240" w:lineRule="auto"/>
             </w:pPr>
             <w:r>
-              <w:t>NB off/on</w:t>
+              <w:t>RIT on</w:t>
             </w:r>
           </w:p>
           <w:p>
@@ -830,7 +813,7 @@
               <w:spacing w:after="0" w:line="240" w:lineRule="auto"/>
             </w:pPr>
             <w:r>
-              <w:t>NR off/on</w:t>
+              <w:t>Split selected</w:t>
             </w:r>
           </w:p>
           <w:p>
@@ -842,8 +825,13 @@
               </w:numPr>
               <w:spacing w:after="0" w:line="240" w:lineRule="auto"/>
             </w:pPr>
-            <w:r>
-              <w:t>SNB off/on</w:t>
+            <w:proofErr w:type="spellStart"/>
+            <w:r>
+              <w:t>CTune</w:t>
+            </w:r>
+            <w:proofErr w:type="spellEnd"/>
+            <w:r>
+              <w:t xml:space="preserve"> selected</w:t>
             </w:r>
           </w:p>
           <w:p>
@@ -856,7 +844,7 @@
               <w:spacing w:after="0" w:line="240" w:lineRule="auto"/>
             </w:pPr>
             <w:r>
-              <w:t>ANF off/on</w:t>
+              <w:t>Lock selected</w:t>
             </w:r>
           </w:p>
           <w:p>
@@ -869,7 +857,7 @@
               <w:spacing w:after="0" w:line="240" w:lineRule="auto"/>
             </w:pPr>
             <w:r>
-              <w:t>Squelch on/off</w:t>
+              <w:t>NB off/on</w:t>
             </w:r>
           </w:p>
           <w:p>
@@ -882,7 +870,7 @@
               <w:spacing w:after="0" w:line="240" w:lineRule="auto"/>
             </w:pPr>
             <w:r>
-              <w:t>VFO A/B</w:t>
+              <w:t>NR off/on</w:t>
             </w:r>
           </w:p>
           <w:p>
@@ -893,23 +881,9 @@
                 <w:numId w:val="19"/>
               </w:numPr>
               <w:spacing w:after="0" w:line="240" w:lineRule="auto"/>
-              <w:rPr>
-                <w:color w:val="000000" w:themeColor="text1"/>
-              </w:rPr>
-            </w:pPr>
-            <w:proofErr w:type="spellStart"/>
-            <w:r>
-              <w:rPr>
-                <w:color w:val="000000" w:themeColor="text1"/>
-              </w:rPr>
-              <w:t>Compander</w:t>
-            </w:r>
-            <w:proofErr w:type="spellEnd"/>
-            <w:r>
-              <w:rPr>
-                <w:color w:val="000000" w:themeColor="text1"/>
-              </w:rPr>
-              <w:t xml:space="preserve"> on/off</w:t>
+            </w:pPr>
+            <w:r>
+              <w:t>SNB off/on</w:t>
             </w:r>
           </w:p>
           <w:p>
@@ -920,23 +894,9 @@
                 <w:numId w:val="19"/>
               </w:numPr>
               <w:spacing w:after="0" w:line="240" w:lineRule="auto"/>
-              <w:rPr>
-                <w:color w:val="000000" w:themeColor="text1"/>
-              </w:rPr>
-            </w:pPr>
-            <w:proofErr w:type="spellStart"/>
-            <w:r>
-              <w:rPr>
-                <w:color w:val="000000" w:themeColor="text1"/>
-              </w:rPr>
-              <w:t>Puresignal</w:t>
-            </w:r>
-            <w:proofErr w:type="spellEnd"/>
-            <w:r>
-              <w:rPr>
-                <w:color w:val="000000" w:themeColor="text1"/>
-              </w:rPr>
-              <w:t xml:space="preserve"> on/off</w:t>
+            </w:pPr>
+            <w:r>
+              <w:t>ANF off/on</w:t>
             </w:r>
           </w:p>
           <w:p>
@@ -949,16 +909,7 @@
               <w:spacing w:after="0" w:line="240" w:lineRule="auto"/>
             </w:pPr>
             <w:r>
-              <w:rPr>
-                <w:color w:val="000000" w:themeColor="text1"/>
-              </w:rPr>
-              <w:t>LED lit if encoder 2nd function selected</w:t>
-            </w:r>
-          </w:p>
-          <w:p/>
-          <w:p>
-            <w:r>
-              <w:t>Encoders</w:t>
+              <w:t>Squelch on/off</w:t>
             </w:r>
           </w:p>
           <w:p>
@@ -971,7 +922,7 @@
               <w:spacing w:after="0" w:line="240" w:lineRule="auto"/>
             </w:pPr>
             <w:r>
-              <w:t>AF channel gain</w:t>
+              <w:t>VFO A/B</w:t>
             </w:r>
           </w:p>
           <w:p>
@@ -982,9 +933,23 @@
                 <w:numId w:val="19"/>
               </w:numPr>
               <w:spacing w:after="0" w:line="240" w:lineRule="auto"/>
-            </w:pPr>
-            <w:r>
-              <w:t>Master AF gain</w:t>
+              <w:rPr>
+                <w:color w:val="000000" w:themeColor="text1"/>
+              </w:rPr>
+            </w:pPr>
+            <w:proofErr w:type="spellStart"/>
+            <w:r>
+              <w:rPr>
+                <w:color w:val="000000" w:themeColor="text1"/>
+              </w:rPr>
+              <w:t>Compander</w:t>
+            </w:r>
+            <w:proofErr w:type="spellEnd"/>
+            <w:r>
+              <w:rPr>
+                <w:color w:val="000000" w:themeColor="text1"/>
+              </w:rPr>
+              <w:t xml:space="preserve"> on/off</w:t>
             </w:r>
           </w:p>
           <w:p>
@@ -995,9 +960,23 @@
                 <w:numId w:val="19"/>
               </w:numPr>
               <w:spacing w:after="0" w:line="240" w:lineRule="auto"/>
-            </w:pPr>
-            <w:r>
-              <w:t>AGC</w:t>
+              <w:rPr>
+                <w:color w:val="000000" w:themeColor="text1"/>
+              </w:rPr>
+            </w:pPr>
+            <w:proofErr w:type="spellStart"/>
+            <w:r>
+              <w:rPr>
+                <w:color w:val="000000" w:themeColor="text1"/>
+              </w:rPr>
+              <w:t>Puresignal</w:t>
+            </w:r>
+            <w:proofErr w:type="spellEnd"/>
+            <w:r>
+              <w:rPr>
+                <w:color w:val="000000" w:themeColor="text1"/>
+              </w:rPr>
+              <w:t xml:space="preserve"> on/off</w:t>
             </w:r>
           </w:p>
           <w:p>
@@ -1010,7 +989,10 @@
               <w:spacing w:after="0" w:line="240" w:lineRule="auto"/>
             </w:pPr>
             <w:r>
-              <w:t>Filter high cut</w:t>
+              <w:rPr>
+                <w:color w:val="000000" w:themeColor="text1"/>
+              </w:rPr>
+              <w:t>LED lit if encoder 2nd function selected</w:t>
             </w:r>
           </w:p>
           <w:p>
@@ -1023,7 +1005,7 @@
               <w:spacing w:after="0" w:line="240" w:lineRule="auto"/>
             </w:pPr>
             <w:r>
-              <w:t>Filter low cut</w:t>
+              <w:t>VFO sync</w:t>
             </w:r>
           </w:p>
           <w:p>
@@ -1036,7 +1018,13 @@
               <w:spacing w:after="0" w:line="240" w:lineRule="auto"/>
             </w:pPr>
             <w:r>
-              <w:t>Drive</w:t>
+              <w:t>XIT</w:t>
+            </w:r>
+          </w:p>
+          <w:p/>
+          <w:p>
+            <w:r>
+              <w:t>Encoders</w:t>
             </w:r>
           </w:p>
           <w:p>
@@ -1049,7 +1037,7 @@
               <w:spacing w:after="0" w:line="240" w:lineRule="auto"/>
             </w:pPr>
             <w:r>
-              <w:t>Mic Gain</w:t>
+              <w:t>AF channel gain</w:t>
             </w:r>
           </w:p>
           <w:p>
@@ -1062,7 +1050,7 @@
               <w:spacing w:after="0" w:line="240" w:lineRule="auto"/>
             </w:pPr>
             <w:r>
-              <w:t>VFO A tune</w:t>
+              <w:t>Master AF gain</w:t>
             </w:r>
           </w:p>
           <w:p>
@@ -1075,7 +1063,7 @@
               <w:spacing w:after="0" w:line="240" w:lineRule="auto"/>
             </w:pPr>
             <w:r>
-              <w:t>VFO B tune</w:t>
+              <w:t>AGC</w:t>
             </w:r>
           </w:p>
           <w:p>
@@ -1088,7 +1076,7 @@
               <w:spacing w:after="0" w:line="240" w:lineRule="auto"/>
             </w:pPr>
             <w:r>
-              <w:t>VOX gain</w:t>
+              <w:t>Filter high cut</w:t>
             </w:r>
           </w:p>
           <w:p>
@@ -1101,7 +1089,7 @@
               <w:spacing w:after="0" w:line="240" w:lineRule="auto"/>
             </w:pPr>
             <w:r>
-              <w:t>VOX delay</w:t>
+              <w:t>Filter low cut</w:t>
             </w:r>
           </w:p>
           <w:p>
@@ -1114,7 +1102,7 @@
               <w:spacing w:after="0" w:line="240" w:lineRule="auto"/>
             </w:pPr>
             <w:r>
-              <w:t>CW sidetone</w:t>
+              <w:t>Drive</w:t>
             </w:r>
           </w:p>
           <w:p>
@@ -1127,7 +1115,7 @@
               <w:spacing w:after="0" w:line="240" w:lineRule="auto"/>
             </w:pPr>
             <w:r>
-              <w:t>CW speed</w:t>
+              <w:t>Mic Gain</w:t>
             </w:r>
           </w:p>
           <w:p>
@@ -1140,7 +1128,7 @@
               <w:spacing w:after="0" w:line="240" w:lineRule="auto"/>
             </w:pPr>
             <w:r>
-              <w:t>Squelch</w:t>
+              <w:t>VFO A tune</w:t>
             </w:r>
           </w:p>
           <w:p>
@@ -1152,11 +1140,9 @@
               </w:numPr>
               <w:spacing w:after="0" w:line="240" w:lineRule="auto"/>
             </w:pPr>
-            <w:proofErr w:type="spellStart"/>
-            <w:r>
-              <w:t>DiversityGain</w:t>
-            </w:r>
-            <w:proofErr w:type="spellEnd"/>
+            <w:r>
+              <w:t>VFO B tune</w:t>
+            </w:r>
           </w:p>
           <w:p>
             <w:pPr>
@@ -1167,11 +1153,9 @@
               </w:numPr>
               <w:spacing w:after="0" w:line="240" w:lineRule="auto"/>
             </w:pPr>
-            <w:proofErr w:type="spellStart"/>
-            <w:r>
-              <w:t>DiversityPhase</w:t>
-            </w:r>
-            <w:proofErr w:type="spellEnd"/>
+            <w:r>
+              <w:t>VOX gain</w:t>
+            </w:r>
           </w:p>
           <w:p>
             <w:pPr>
@@ -1183,7 +1167,7 @@
               <w:spacing w:after="0" w:line="240" w:lineRule="auto"/>
             </w:pPr>
             <w:r>
-              <w:t>Multifunction</w:t>
+              <w:t>VOX delay</w:t>
             </w:r>
           </w:p>
           <w:p>
@@ -1194,23 +1178,9 @@
                 <w:numId w:val="19"/>
               </w:numPr>
               <w:spacing w:after="0" w:line="240" w:lineRule="auto"/>
-              <w:rPr>
-                <w:color w:val="000000" w:themeColor="text1"/>
-              </w:rPr>
-            </w:pPr>
-            <w:proofErr w:type="spellStart"/>
-            <w:r>
-              <w:rPr>
-                <w:color w:val="000000" w:themeColor="text1"/>
-              </w:rPr>
-              <w:t>Compander</w:t>
-            </w:r>
-            <w:proofErr w:type="spellEnd"/>
-            <w:r>
-              <w:rPr>
-                <w:color w:val="000000" w:themeColor="text1"/>
-              </w:rPr>
-              <w:t xml:space="preserve"> threshold</w:t>
+            </w:pPr>
+            <w:r>
+              <w:t>CW sidetone</w:t>
             </w:r>
           </w:p>
           <w:p>
@@ -1221,15 +1191,9 @@
                 <w:numId w:val="19"/>
               </w:numPr>
               <w:spacing w:after="0" w:line="240" w:lineRule="auto"/>
-              <w:rPr>
-                <w:color w:val="000000" w:themeColor="text1"/>
-              </w:rPr>
-            </w:pPr>
-            <w:r>
-              <w:rPr>
-                <w:color w:val="000000" w:themeColor="text1"/>
-              </w:rPr>
-              <w:t>RX1 AF gain</w:t>
+            </w:pPr>
+            <w:r>
+              <w:t>CW speed</w:t>
             </w:r>
           </w:p>
           <w:p>
@@ -1240,15 +1204,9 @@
                 <w:numId w:val="19"/>
               </w:numPr>
               <w:spacing w:after="0" w:line="240" w:lineRule="auto"/>
-              <w:rPr>
-                <w:color w:val="000000" w:themeColor="text1"/>
-              </w:rPr>
-            </w:pPr>
-            <w:r>
-              <w:rPr>
-                <w:color w:val="000000" w:themeColor="text1"/>
-              </w:rPr>
-              <w:t>RX2 AF gain</w:t>
+            </w:pPr>
+            <w:r>
+              <w:t>Squelch</w:t>
             </w:r>
           </w:p>
           <w:p>
@@ -1259,30 +1217,12 @@
                 <w:numId w:val="19"/>
               </w:numPr>
               <w:spacing w:after="0" w:line="240" w:lineRule="auto"/>
-              <w:rPr>
-                <w:color w:val="000000" w:themeColor="text1"/>
-              </w:rPr>
-            </w:pPr>
-            <w:r>
-              <w:rPr>
-                <w:color w:val="000000" w:themeColor="text1"/>
-              </w:rPr>
-              <w:t>RX1 RF gain (</w:t>
-            </w:r>
+            </w:pPr>
             <w:proofErr w:type="spellStart"/>
             <w:r>
-              <w:rPr>
-                <w:color w:val="000000" w:themeColor="text1"/>
-              </w:rPr>
-              <w:t>atten</w:t>
+              <w:t>DiversityGain</w:t>
             </w:r>
             <w:proofErr w:type="spellEnd"/>
-            <w:r>
-              <w:rPr>
-                <w:color w:val="000000" w:themeColor="text1"/>
-              </w:rPr>
-              <w:t>)</w:t>
-            </w:r>
           </w:p>
           <w:p>
             <w:pPr>
@@ -1293,6 +1233,132 @@
               </w:numPr>
               <w:spacing w:after="0" w:line="240" w:lineRule="auto"/>
             </w:pPr>
+            <w:proofErr w:type="spellStart"/>
+            <w:r>
+              <w:t>DiversityPhase</w:t>
+            </w:r>
+            <w:proofErr w:type="spellEnd"/>
+          </w:p>
+          <w:p>
+            <w:pPr>
+              <w:pStyle w:val="ListParagraph"/>
+              <w:numPr>
+                <w:ilvl w:val="0"/>
+                <w:numId w:val="19"/>
+              </w:numPr>
+              <w:spacing w:after="0" w:line="240" w:lineRule="auto"/>
+            </w:pPr>
+            <w:r>
+              <w:t>Multifunction</w:t>
+            </w:r>
+          </w:p>
+          <w:p>
+            <w:pPr>
+              <w:pStyle w:val="ListParagraph"/>
+              <w:numPr>
+                <w:ilvl w:val="0"/>
+                <w:numId w:val="19"/>
+              </w:numPr>
+              <w:spacing w:after="0" w:line="240" w:lineRule="auto"/>
+              <w:rPr>
+                <w:color w:val="000000" w:themeColor="text1"/>
+              </w:rPr>
+            </w:pPr>
+            <w:proofErr w:type="spellStart"/>
+            <w:r>
+              <w:rPr>
+                <w:color w:val="000000" w:themeColor="text1"/>
+              </w:rPr>
+              <w:t>Compander</w:t>
+            </w:r>
+            <w:proofErr w:type="spellEnd"/>
+            <w:r>
+              <w:rPr>
+                <w:color w:val="000000" w:themeColor="text1"/>
+              </w:rPr>
+              <w:t xml:space="preserve"> threshold</w:t>
+            </w:r>
+          </w:p>
+          <w:p>
+            <w:pPr>
+              <w:pStyle w:val="ListParagraph"/>
+              <w:numPr>
+                <w:ilvl w:val="0"/>
+                <w:numId w:val="19"/>
+              </w:numPr>
+              <w:spacing w:after="0" w:line="240" w:lineRule="auto"/>
+              <w:rPr>
+                <w:color w:val="000000" w:themeColor="text1"/>
+              </w:rPr>
+            </w:pPr>
+            <w:r>
+              <w:rPr>
+                <w:color w:val="000000" w:themeColor="text1"/>
+              </w:rPr>
+              <w:t>RX1 AF gain</w:t>
+            </w:r>
+          </w:p>
+          <w:p>
+            <w:pPr>
+              <w:pStyle w:val="ListParagraph"/>
+              <w:numPr>
+                <w:ilvl w:val="0"/>
+                <w:numId w:val="19"/>
+              </w:numPr>
+              <w:spacing w:after="0" w:line="240" w:lineRule="auto"/>
+              <w:rPr>
+                <w:color w:val="000000" w:themeColor="text1"/>
+              </w:rPr>
+            </w:pPr>
+            <w:r>
+              <w:rPr>
+                <w:color w:val="000000" w:themeColor="text1"/>
+              </w:rPr>
+              <w:t>RX2 AF gain</w:t>
+            </w:r>
+          </w:p>
+          <w:p>
+            <w:pPr>
+              <w:pStyle w:val="ListParagraph"/>
+              <w:numPr>
+                <w:ilvl w:val="0"/>
+                <w:numId w:val="19"/>
+              </w:numPr>
+              <w:spacing w:after="0" w:line="240" w:lineRule="auto"/>
+              <w:rPr>
+                <w:color w:val="000000" w:themeColor="text1"/>
+              </w:rPr>
+            </w:pPr>
+            <w:r>
+              <w:rPr>
+                <w:color w:val="000000" w:themeColor="text1"/>
+              </w:rPr>
+              <w:t>RX1 RF gain (</w:t>
+            </w:r>
+            <w:proofErr w:type="spellStart"/>
+            <w:r>
+              <w:rPr>
+                <w:color w:val="000000" w:themeColor="text1"/>
+              </w:rPr>
+              <w:t>atten</w:t>
+            </w:r>
+            <w:proofErr w:type="spellEnd"/>
+            <w:r>
+              <w:rPr>
+                <w:color w:val="000000" w:themeColor="text1"/>
+              </w:rPr>
+              <w:t>)</w:t>
+            </w:r>
+          </w:p>
+          <w:p>
+            <w:pPr>
+              <w:pStyle w:val="ListParagraph"/>
+              <w:numPr>
+                <w:ilvl w:val="0"/>
+                <w:numId w:val="19"/>
+              </w:numPr>
+              <w:spacing w:after="0" w:line="240" w:lineRule="auto"/>
+            </w:pPr>
             <w:r>
               <w:rPr>
                 <w:color w:val="000000" w:themeColor="text1"/>
@@ -1312,6 +1378,22 @@
                 <w:color w:val="000000" w:themeColor="text1"/>
               </w:rPr>
               <w:t>)</w:t>
+            </w:r>
+          </w:p>
+          <w:p>
+            <w:pPr>
+              <w:pStyle w:val="ListParagraph"/>
+              <w:numPr>
+                <w:ilvl w:val="0"/>
+                <w:numId w:val="19"/>
+              </w:numPr>
+              <w:spacing w:after="0" w:line="240" w:lineRule="auto"/>
+            </w:pPr>
+            <w:r>
+              <w:rPr>
+                <w:color w:val="000000" w:themeColor="text1"/>
+              </w:rPr>
+              <w:t>RIT</w:t>
             </w:r>
           </w:p>
         </w:tc>
@@ -7142,6 +7224,30 @@
             <w:r>
               <w:t xml:space="preserve"> both set to -9999 to +9999 Hz</w:t>
             </w:r>
+            <w:r>
+              <w:t xml:space="preserve"> </w:t>
+            </w:r>
+          </w:p>
+          <w:p>
+            <w:pPr>
+              <w:spacing w:after="0" w:line="240" w:lineRule="auto"/>
+            </w:pPr>
+            <w:r>
+              <w:t xml:space="preserve">(Thetis doesn’t support </w:t>
+            </w:r>
+            <w:proofErr w:type="spellStart"/>
+            <w:proofErr w:type="gramStart"/>
+            <w:r>
+              <w:t>ZZRDnnnnn</w:t>
+            </w:r>
+            <w:proofErr w:type="spellEnd"/>
+            <w:r>
+              <w:t>;</w:t>
+            </w:r>
+            <w:proofErr w:type="gramEnd"/>
+            <w:r>
+              <w:t>)</w:t>
+            </w:r>
           </w:p>
         </w:tc>
         <w:tc>
@@ -9164,8 +9270,28 @@
             <w:pPr>
               <w:spacing w:after="0" w:line="240" w:lineRule="auto"/>
             </w:pPr>
-            <w:r>
-              <w:t>Ans: ZZXVNNN;</w:t>
+            <w:proofErr w:type="spellStart"/>
+            <w:r>
+              <w:t>Ans</w:t>
+            </w:r>
+            <w:proofErr w:type="spellEnd"/>
+            <w:r>
+              <w:t>: ZZXVN</w:t>
+            </w:r>
+            <w:r>
+              <w:t>N</w:t>
+            </w:r>
+            <w:r>
+              <w:t>N</w:t>
+            </w:r>
+            <w:r>
+              <w:rPr>
+                <w:color w:val="FF0000"/>
+              </w:rPr>
+              <w:t>N</w:t>
+            </w:r>
+            <w:r>
+              <w:t>;</w:t>
             </w:r>
           </w:p>
           <w:p>
@@ -9184,7 +9310,7 @@
               <w:t xml:space="preserve">NNN = 0 - </w:t>
             </w:r>
             <w:r>
-              <w:t>255</w:t>
+              <w:t>1023</w:t>
             </w:r>
           </w:p>
         </w:tc>
@@ -9301,6 +9427,22 @@
             </w:r>
             <w:r>
               <w:t>TUNE status (see ZZTU)</w:t>
+            </w:r>
+          </w:p>
+          <w:p>
+            <w:pPr>
+              <w:spacing w:after="0" w:line="240" w:lineRule="auto"/>
+            </w:pPr>
+            <w:r>
+              <w:t>Bit 8: XIT on/off (see ZZXS)</w:t>
+            </w:r>
+          </w:p>
+          <w:p>
+            <w:pPr>
+              <w:spacing w:after="0" w:line="240" w:lineRule="auto"/>
+            </w:pPr>
+            <w:r>
+              <w:t>Bit 9: VFO SYNC on/off (see ZZSY)</w:t>
             </w:r>
           </w:p>
         </w:tc>
@@ -11255,22 +11397,13 @@
           <w:p>
             <w:pPr>
               <w:spacing w:after="0" w:line="240" w:lineRule="auto"/>
-              <w:rPr>
-                <w:color w:val="FF0000"/>
-              </w:rPr>
             </w:pPr>
             <w:proofErr w:type="spellStart"/>
             <w:r>
-              <w:rPr>
-                <w:color w:val="FF0000"/>
-              </w:rPr>
               <w:t>Puresignal</w:t>
             </w:r>
             <w:proofErr w:type="spellEnd"/>
             <w:r>
-              <w:rPr>
-                <w:color w:val="FF0000"/>
-              </w:rPr>
               <w:t xml:space="preserve"> two-tone test </w:t>
             </w:r>
           </w:p>
@@ -11282,42 +11415,24 @@
           <w:p>
             <w:pPr>
               <w:spacing w:after="0" w:line="240" w:lineRule="auto"/>
-              <w:rPr>
-                <w:color w:val="FF0000"/>
-              </w:rPr>
-            </w:pPr>
-            <w:r>
-              <w:rPr>
-                <w:color w:val="FF0000"/>
-              </w:rPr>
+            </w:pPr>
+            <w:r>
               <w:t>Get: ZZUT;</w:t>
             </w:r>
           </w:p>
           <w:p>
             <w:pPr>
               <w:spacing w:after="0" w:line="240" w:lineRule="auto"/>
-              <w:rPr>
-                <w:color w:val="FF0000"/>
-              </w:rPr>
-            </w:pPr>
-            <w:r>
-              <w:rPr>
-                <w:color w:val="FF0000"/>
-              </w:rPr>
+            </w:pPr>
+            <w:r>
               <w:t xml:space="preserve">Set: </w:t>
             </w:r>
             <w:proofErr w:type="spellStart"/>
             <w:r>
-              <w:rPr>
-                <w:color w:val="FF0000"/>
-              </w:rPr>
               <w:t>ZZUTn</w:t>
             </w:r>
             <w:proofErr w:type="spellEnd"/>
             <w:r>
-              <w:rPr>
-                <w:color w:val="FF0000"/>
-              </w:rPr>
               <w:t>;</w:t>
             </w:r>
           </w:p>
@@ -11329,28 +11444,16 @@
           <w:p>
             <w:pPr>
               <w:spacing w:after="0" w:line="240" w:lineRule="auto"/>
-              <w:rPr>
-                <w:color w:val="FF0000"/>
-              </w:rPr>
-            </w:pPr>
-            <w:r>
-              <w:rPr>
-                <w:color w:val="FF0000"/>
-              </w:rPr>
+            </w:pPr>
+            <w:r>
               <w:t>n=0: off</w:t>
             </w:r>
           </w:p>
           <w:p>
             <w:pPr>
               <w:spacing w:after="0" w:line="240" w:lineRule="auto"/>
-              <w:rPr>
-                <w:color w:val="FF0000"/>
-              </w:rPr>
-            </w:pPr>
-            <w:r>
-              <w:rPr>
-                <w:color w:val="FF0000"/>
-              </w:rPr>
+            </w:pPr>
+            <w:r>
               <w:t>n=1: on</w:t>
             </w:r>
           </w:p>
@@ -11364,9 +11467,6 @@
               <w:spacing w:after="0" w:line="240" w:lineRule="auto"/>
             </w:pPr>
             <w:r>
-              <w:rPr>
-                <w:color w:val="FF0000"/>
-              </w:rPr>
               <w:t>Sim to diversity ref</w:t>
             </w:r>
           </w:p>
@@ -11383,29 +11483,17 @@
           <w:p>
             <w:pPr>
               <w:spacing w:after="0" w:line="240" w:lineRule="auto"/>
-              <w:rPr>
-                <w:color w:val="FF0000"/>
-              </w:rPr>
             </w:pPr>
             <w:proofErr w:type="spellStart"/>
             <w:r>
-              <w:rPr>
-                <w:color w:val="FF0000"/>
-              </w:rPr>
               <w:t>Puresignal</w:t>
             </w:r>
             <w:proofErr w:type="spellEnd"/>
             <w:r>
-              <w:rPr>
-                <w:color w:val="FF0000"/>
-              </w:rPr>
               <w:t xml:space="preserve"> single </w:t>
             </w:r>
             <w:proofErr w:type="spellStart"/>
             <w:r>
-              <w:rPr>
-                <w:color w:val="FF0000"/>
-              </w:rPr>
               <w:t>cal</w:t>
             </w:r>
             <w:proofErr w:type="spellEnd"/>
@@ -11418,14 +11506,8 @@
           <w:p>
             <w:pPr>
               <w:spacing w:after="0" w:line="240" w:lineRule="auto"/>
-              <w:rPr>
-                <w:color w:val="FF0000"/>
-              </w:rPr>
-            </w:pPr>
-            <w:r>
-              <w:rPr>
-                <w:color w:val="FF0000"/>
-              </w:rPr>
+            </w:pPr>
+            <w:r>
               <w:t>Set: ZZUS;</w:t>
             </w:r>
           </w:p>
@@ -11437,14 +11519,8 @@
           <w:p>
             <w:pPr>
               <w:spacing w:after="0" w:line="240" w:lineRule="auto"/>
-              <w:rPr>
-                <w:color w:val="FF0000"/>
-              </w:rPr>
-            </w:pPr>
-            <w:r>
-              <w:rPr>
-                <w:color w:val="FF0000"/>
-              </w:rPr>
+            </w:pPr>
+            <w:r>
               <w:t>No parameters</w:t>
             </w:r>
           </w:p>
@@ -11458,16 +11534,10 @@
               <w:spacing w:after="0" w:line="240" w:lineRule="auto"/>
             </w:pPr>
             <w:r>
-              <w:rPr>
-                <w:color w:val="FF0000"/>
-              </w:rPr>
               <w:t xml:space="preserve">Sim to VFO swap </w:t>
             </w:r>
             <w:proofErr w:type="spellStart"/>
             <w:r>
-              <w:rPr>
-                <w:color w:val="FF0000"/>
-              </w:rPr>
               <w:t>zzvs</w:t>
             </w:r>
             <w:proofErr w:type="spellEnd"/>
@@ -11594,6 +11664,458 @@
               </w:rPr>
               <w:t>Sim to diversity ref</w:t>
             </w:r>
+          </w:p>
+        </w:tc>
+      </w:tr>
+      <w:tr>
+        <w:trPr>
+          <w:cantSplit/>
+        </w:trPr>
+        <w:tc>
+          <w:tcPr>
+            <w:tcW w:w="1472" w:type="dxa"/>
+          </w:tcPr>
+          <w:p>
+            <w:pPr>
+              <w:spacing w:after="0" w:line="240" w:lineRule="auto"/>
+            </w:pPr>
+            <w:r>
+              <w:t>VFO SYNC</w:t>
+            </w:r>
+          </w:p>
+        </w:tc>
+        <w:tc>
+          <w:tcPr>
+            <w:tcW w:w="2557" w:type="dxa"/>
+          </w:tcPr>
+          <w:p>
+            <w:pPr>
+              <w:spacing w:after="0" w:line="240" w:lineRule="auto"/>
+            </w:pPr>
+            <w:r>
+              <w:t>Get: ZZSY;</w:t>
+            </w:r>
+          </w:p>
+          <w:p>
+            <w:pPr>
+              <w:spacing w:after="0" w:line="240" w:lineRule="auto"/>
+            </w:pPr>
+            <w:r>
+              <w:t xml:space="preserve">Set: </w:t>
+            </w:r>
+            <w:proofErr w:type="spellStart"/>
+            <w:r>
+              <w:t>ZZSYn</w:t>
+            </w:r>
+            <w:proofErr w:type="spellEnd"/>
+            <w:r>
+              <w:t>;</w:t>
+            </w:r>
+          </w:p>
+        </w:tc>
+        <w:tc>
+          <w:tcPr>
+            <w:tcW w:w="3927" w:type="dxa"/>
+          </w:tcPr>
+          <w:p>
+            <w:pPr>
+              <w:spacing w:after="0" w:line="240" w:lineRule="auto"/>
+            </w:pPr>
+            <w:r>
+              <w:t>n=0: off</w:t>
+            </w:r>
+          </w:p>
+          <w:p>
+            <w:pPr>
+              <w:spacing w:after="0" w:line="240" w:lineRule="auto"/>
+            </w:pPr>
+            <w:r>
+              <w:t>n=1: on</w:t>
+            </w:r>
+          </w:p>
+        </w:tc>
+        <w:tc>
+          <w:tcPr>
+            <w:tcW w:w="1286" w:type="dxa"/>
+          </w:tcPr>
+          <w:p>
+            <w:pPr>
+              <w:spacing w:after="0" w:line="240" w:lineRule="auto"/>
+              <w:rPr>
+                <w:color w:val="000000" w:themeColor="text1"/>
+              </w:rPr>
+            </w:pPr>
+          </w:p>
+        </w:tc>
+      </w:tr>
+      <w:tr>
+        <w:trPr>
+          <w:cantSplit/>
+        </w:trPr>
+        <w:tc>
+          <w:tcPr>
+            <w:tcW w:w="1472" w:type="dxa"/>
+          </w:tcPr>
+          <w:p>
+            <w:pPr>
+              <w:spacing w:after="0" w:line="240" w:lineRule="auto"/>
+            </w:pPr>
+            <w:r>
+              <w:t>RIT Clear</w:t>
+            </w:r>
+          </w:p>
+        </w:tc>
+        <w:tc>
+          <w:tcPr>
+            <w:tcW w:w="2557" w:type="dxa"/>
+          </w:tcPr>
+          <w:p>
+            <w:pPr>
+              <w:spacing w:after="0" w:line="240" w:lineRule="auto"/>
+            </w:pPr>
+            <w:r>
+              <w:t>Set: ZZRC;</w:t>
+            </w:r>
+          </w:p>
+        </w:tc>
+        <w:tc>
+          <w:tcPr>
+            <w:tcW w:w="3927" w:type="dxa"/>
+          </w:tcPr>
+          <w:p>
+            <w:pPr>
+              <w:spacing w:after="0" w:line="240" w:lineRule="auto"/>
+            </w:pPr>
+          </w:p>
+        </w:tc>
+        <w:tc>
+          <w:tcPr>
+            <w:tcW w:w="1286" w:type="dxa"/>
+          </w:tcPr>
+          <w:p>
+            <w:pPr>
+              <w:spacing w:after="0" w:line="240" w:lineRule="auto"/>
+              <w:rPr>
+                <w:color w:val="000000" w:themeColor="text1"/>
+              </w:rPr>
+            </w:pPr>
+          </w:p>
+        </w:tc>
+      </w:tr>
+      <w:tr>
+        <w:trPr>
+          <w:cantSplit/>
+        </w:trPr>
+        <w:tc>
+          <w:tcPr>
+            <w:tcW w:w="1472" w:type="dxa"/>
+          </w:tcPr>
+          <w:p>
+            <w:pPr>
+              <w:spacing w:after="0" w:line="240" w:lineRule="auto"/>
+            </w:pPr>
+            <w:r>
+              <w:t>XIT on/off</w:t>
+            </w:r>
+          </w:p>
+        </w:tc>
+        <w:tc>
+          <w:tcPr>
+            <w:tcW w:w="2557" w:type="dxa"/>
+          </w:tcPr>
+          <w:p>
+            <w:pPr>
+              <w:spacing w:after="0" w:line="240" w:lineRule="auto"/>
+            </w:pPr>
+            <w:r>
+              <w:t>G</w:t>
+            </w:r>
+            <w:r>
+              <w:t>et: ZZXS;</w:t>
+            </w:r>
+          </w:p>
+          <w:p>
+            <w:pPr>
+              <w:spacing w:after="0" w:line="240" w:lineRule="auto"/>
+            </w:pPr>
+            <w:r>
+              <w:t xml:space="preserve">Set: </w:t>
+            </w:r>
+            <w:proofErr w:type="spellStart"/>
+            <w:r>
+              <w:t>ZZXSn</w:t>
+            </w:r>
+            <w:proofErr w:type="spellEnd"/>
+            <w:r>
+              <w:t>;</w:t>
+            </w:r>
+          </w:p>
+        </w:tc>
+        <w:tc>
+          <w:tcPr>
+            <w:tcW w:w="3927" w:type="dxa"/>
+          </w:tcPr>
+          <w:p>
+            <w:pPr>
+              <w:spacing w:after="0" w:line="240" w:lineRule="auto"/>
+            </w:pPr>
+            <w:r>
+              <w:t>N=0: same frequency; N=1: RIT on</w:t>
+            </w:r>
+          </w:p>
+        </w:tc>
+        <w:tc>
+          <w:tcPr>
+            <w:tcW w:w="1286" w:type="dxa"/>
+          </w:tcPr>
+          <w:p>
+            <w:pPr>
+              <w:spacing w:after="0" w:line="240" w:lineRule="auto"/>
+              <w:rPr>
+                <w:color w:val="000000" w:themeColor="text1"/>
+              </w:rPr>
+            </w:pPr>
+            <w:r>
+              <w:rPr>
+                <w:color w:val="000000" w:themeColor="text1"/>
+              </w:rPr>
+              <w:t>Sim to RIT on/off</w:t>
+            </w:r>
+          </w:p>
+        </w:tc>
+      </w:tr>
+      <w:tr>
+        <w:trPr>
+          <w:cantSplit/>
+        </w:trPr>
+        <w:tc>
+          <w:tcPr>
+            <w:tcW w:w="1472" w:type="dxa"/>
+          </w:tcPr>
+          <w:p>
+            <w:pPr>
+              <w:spacing w:after="0" w:line="240" w:lineRule="auto"/>
+            </w:pPr>
+            <w:r>
+              <w:t>XIT Clear</w:t>
+            </w:r>
+          </w:p>
+        </w:tc>
+        <w:tc>
+          <w:tcPr>
+            <w:tcW w:w="2557" w:type="dxa"/>
+          </w:tcPr>
+          <w:p>
+            <w:pPr>
+              <w:spacing w:after="0" w:line="240" w:lineRule="auto"/>
+            </w:pPr>
+            <w:r>
+              <w:t>Set: ZZXC;</w:t>
+            </w:r>
+          </w:p>
+        </w:tc>
+        <w:tc>
+          <w:tcPr>
+            <w:tcW w:w="3927" w:type="dxa"/>
+          </w:tcPr>
+          <w:p>
+            <w:pPr>
+              <w:spacing w:after="0" w:line="240" w:lineRule="auto"/>
+            </w:pPr>
+          </w:p>
+        </w:tc>
+        <w:tc>
+          <w:tcPr>
+            <w:tcW w:w="1286" w:type="dxa"/>
+          </w:tcPr>
+          <w:p>
+            <w:pPr>
+              <w:spacing w:after="0" w:line="240" w:lineRule="auto"/>
+              <w:rPr>
+                <w:color w:val="000000" w:themeColor="text1"/>
+              </w:rPr>
+            </w:pPr>
+          </w:p>
+        </w:tc>
+      </w:tr>
+      <w:tr>
+        <w:trPr>
+          <w:cantSplit/>
+        </w:trPr>
+        <w:tc>
+          <w:tcPr>
+            <w:tcW w:w="1472" w:type="dxa"/>
+          </w:tcPr>
+          <w:p>
+            <w:pPr>
+              <w:spacing w:after="0" w:line="240" w:lineRule="auto"/>
+            </w:pPr>
+            <w:r>
+              <w:t xml:space="preserve">XIT </w:t>
+            </w:r>
+            <w:r>
+              <w:t>up/down</w:t>
+            </w:r>
+          </w:p>
+        </w:tc>
+        <w:tc>
+          <w:tcPr>
+            <w:tcW w:w="2557" w:type="dxa"/>
+          </w:tcPr>
+          <w:p>
+            <w:pPr>
+              <w:spacing w:after="0" w:line="240" w:lineRule="auto"/>
+            </w:pPr>
+            <w:r>
+              <w:t>Set up: ZZXD;</w:t>
+            </w:r>
+          </w:p>
+          <w:p>
+            <w:pPr>
+              <w:spacing w:after="0" w:line="240" w:lineRule="auto"/>
+            </w:pPr>
+            <w:r>
+              <w:t>Set down: ZZXU;</w:t>
+            </w:r>
+          </w:p>
+        </w:tc>
+        <w:tc>
+          <w:tcPr>
+            <w:tcW w:w="3927" w:type="dxa"/>
+          </w:tcPr>
+          <w:p>
+            <w:pPr>
+              <w:spacing w:after="0" w:line="240" w:lineRule="auto"/>
+            </w:pPr>
+          </w:p>
+        </w:tc>
+        <w:tc>
+          <w:tcPr>
+            <w:tcW w:w="1286" w:type="dxa"/>
+          </w:tcPr>
+          <w:p>
+            <w:pPr>
+              <w:spacing w:after="0" w:line="240" w:lineRule="auto"/>
+              <w:rPr>
+                <w:color w:val="000000" w:themeColor="text1"/>
+              </w:rPr>
+            </w:pPr>
+            <w:r>
+              <w:rPr>
+                <w:color w:val="000000" w:themeColor="text1"/>
+              </w:rPr>
+              <w:t>Sim to RIT up/down</w:t>
+            </w:r>
+          </w:p>
+        </w:tc>
+      </w:tr>
+      <w:tr>
+        <w:trPr>
+          <w:cantSplit/>
+        </w:trPr>
+        <w:tc>
+          <w:tcPr>
+            <w:tcW w:w="1472" w:type="dxa"/>
+          </w:tcPr>
+          <w:p>
+            <w:pPr>
+              <w:spacing w:after="0" w:line="240" w:lineRule="auto"/>
+            </w:pPr>
+            <w:r>
+              <w:t>IF Filter Select</w:t>
+            </w:r>
+          </w:p>
+        </w:tc>
+        <w:tc>
+          <w:tcPr>
+            <w:tcW w:w="2557" w:type="dxa"/>
+          </w:tcPr>
+          <w:p>
+            <w:pPr>
+              <w:spacing w:after="0" w:line="240" w:lineRule="auto"/>
+            </w:pPr>
+            <w:r>
+              <w:t>Get RX1: ZZFI;</w:t>
+            </w:r>
+          </w:p>
+          <w:p>
+            <w:pPr>
+              <w:spacing w:after="0" w:line="240" w:lineRule="auto"/>
+            </w:pPr>
+            <w:r>
+              <w:t xml:space="preserve">Set RX1: </w:t>
+            </w:r>
+            <w:proofErr w:type="spellStart"/>
+            <w:r>
+              <w:t>ZZFInn</w:t>
+            </w:r>
+            <w:proofErr w:type="spellEnd"/>
+            <w:r>
+              <w:t>;</w:t>
+            </w:r>
+          </w:p>
+          <w:p>
+            <w:pPr>
+              <w:spacing w:after="0" w:line="240" w:lineRule="auto"/>
+            </w:pPr>
+            <w:r>
+              <w:t>Get RX2: ZZFJ;</w:t>
+            </w:r>
+          </w:p>
+          <w:p>
+            <w:pPr>
+              <w:spacing w:after="0" w:line="240" w:lineRule="auto"/>
+            </w:pPr>
+            <w:r>
+              <w:t xml:space="preserve">Set RX2: </w:t>
+            </w:r>
+            <w:proofErr w:type="spellStart"/>
+            <w:r>
+              <w:t>ZZFJnn</w:t>
+            </w:r>
+            <w:proofErr w:type="spellEnd"/>
+            <w:r>
+              <w:t>;</w:t>
+            </w:r>
+          </w:p>
+        </w:tc>
+        <w:tc>
+          <w:tcPr>
+            <w:tcW w:w="3927" w:type="dxa"/>
+          </w:tcPr>
+          <w:p>
+            <w:pPr>
+              <w:spacing w:after="0" w:line="240" w:lineRule="auto"/>
+            </w:pPr>
+            <w:proofErr w:type="spellStart"/>
+            <w:r>
+              <w:t>nn</w:t>
+            </w:r>
+            <w:proofErr w:type="spellEnd"/>
+            <w:r>
+              <w:t>=0-11</w:t>
+            </w:r>
+          </w:p>
+          <w:p>
+            <w:pPr>
+              <w:spacing w:after="0" w:line="240" w:lineRule="auto"/>
+            </w:pPr>
+            <w:r>
+              <w:t>(meanings are mode dependent)</w:t>
+            </w:r>
+          </w:p>
+        </w:tc>
+        <w:tc>
+          <w:tcPr>
+            <w:tcW w:w="1286" w:type="dxa"/>
+          </w:tcPr>
+          <w:p>
+            <w:pPr>
+              <w:spacing w:after="0" w:line="240" w:lineRule="auto"/>
+              <w:rPr>
+                <w:color w:val="000000" w:themeColor="text1"/>
+              </w:rPr>
+            </w:pPr>
           </w:p>
         </w:tc>
       </w:tr>
@@ -18197,22 +18719,12 @@
               <w:rPr>
                 <w:sz w:val="20"/>
               </w:rPr>
-              <w:t xml:space="preserve"> </w:t>
-            </w:r>
-            <w:r>
-              <w:rPr>
-                <w:sz w:val="20"/>
-              </w:rPr>
-              <w:t>z</w:t>
-            </w:r>
-            <w:r>
-              <w:rPr>
-                <w:sz w:val="20"/>
-              </w:rPr>
-              <w:t>)</w:t>
-            </w:r>
-          </w:p>
-        </w:tc>
+              <w:t xml:space="preserve"> z)</w:t>
+            </w:r>
+          </w:p>
+        </w:tc>
+        <w:bookmarkStart w:id="0" w:name="_GoBack"/>
+        <w:bookmarkEnd w:id="0"/>
       </w:tr>
       <w:tr>
         <w:tc>
@@ -18316,19 +18828,7 @@
               <w:rPr>
                 <w:sz w:val="20"/>
               </w:rPr>
-              <w:t>DisplayShowN</w:t>
-            </w:r>
-            <w:r>
-              <w:rPr>
-                <w:sz w:val="20"/>
-              </w:rPr>
-              <w:t>R</w:t>
-            </w:r>
-            <w:r>
-              <w:rPr>
-                <w:sz w:val="20"/>
-              </w:rPr>
-              <w:t>State</w:t>
+              <w:t>DisplayShowNRState</w:t>
             </w:r>
             <w:proofErr w:type="spellEnd"/>
           </w:p>
@@ -18358,19 +18858,7 @@
               <w:rPr>
                 <w:sz w:val="20"/>
               </w:rPr>
-              <w:t xml:space="preserve"> </w:t>
-            </w:r>
-            <w:r>
-              <w:rPr>
-                <w:sz w:val="20"/>
-              </w:rPr>
-              <w:t>z</w:t>
-            </w:r>
-            <w:r>
-              <w:rPr>
-                <w:sz w:val="20"/>
-              </w:rPr>
-              <w:t>)</w:t>
+              <w:t xml:space="preserve"> z)</w:t>
             </w:r>
           </w:p>
         </w:tc>
@@ -18463,50 +18951,14 @@
               <w:rPr>
                 <w:sz w:val="20"/>
               </w:rPr>
-              <w:t>DisplayShow</w:t>
-            </w:r>
-            <w:r>
-              <w:rPr>
-                <w:sz w:val="20"/>
-              </w:rPr>
-              <w:t>S</w:t>
-            </w:r>
-            <w:r>
-              <w:rPr>
-                <w:sz w:val="20"/>
-              </w:rPr>
-              <w:t>NBState</w:t>
+              <w:t>DisplayShowSNBState</w:t>
             </w:r>
             <w:proofErr w:type="spellEnd"/>
             <w:r>
               <w:rPr>
                 <w:sz w:val="20"/>
               </w:rPr>
-              <w:t>(</w:t>
-            </w:r>
-            <w:r>
-              <w:rPr>
-                <w:sz w:val="20"/>
-              </w:rPr>
-              <w:t>bool</w:t>
-            </w:r>
-            <w:r>
-              <w:rPr>
-                <w:sz w:val="20"/>
-              </w:rPr>
-              <w:t xml:space="preserve"> </w:t>
-            </w:r>
-            <w:r>
-              <w:rPr>
-                <w:sz w:val="20"/>
-              </w:rPr>
-              <w:t>z</w:t>
-            </w:r>
-            <w:r>
-              <w:rPr>
-                <w:sz w:val="20"/>
-              </w:rPr>
-              <w:t>)</w:t>
+              <w:t>(bool z)</w:t>
             </w:r>
           </w:p>
         </w:tc>
@@ -18599,50 +19051,14 @@
               <w:rPr>
                 <w:sz w:val="20"/>
               </w:rPr>
-              <w:t>DisplayShow</w:t>
-            </w:r>
-            <w:r>
-              <w:rPr>
-                <w:sz w:val="20"/>
-              </w:rPr>
-              <w:t>ANF</w:t>
-            </w:r>
-            <w:r>
-              <w:rPr>
-                <w:sz w:val="20"/>
-              </w:rPr>
-              <w:t>State</w:t>
+              <w:t>DisplayShowANFState</w:t>
             </w:r>
             <w:proofErr w:type="spellEnd"/>
             <w:r>
               <w:rPr>
                 <w:sz w:val="20"/>
               </w:rPr>
-              <w:t>(</w:t>
-            </w:r>
-            <w:r>
-              <w:rPr>
-                <w:sz w:val="20"/>
-              </w:rPr>
-              <w:t>bool</w:t>
-            </w:r>
-            <w:r>
-              <w:rPr>
-                <w:sz w:val="20"/>
-              </w:rPr>
-              <w:t xml:space="preserve"> </w:t>
-            </w:r>
-            <w:r>
-              <w:rPr>
-                <w:sz w:val="20"/>
-              </w:rPr>
-              <w:t>z</w:t>
-            </w:r>
-            <w:r>
-              <w:rPr>
-                <w:sz w:val="20"/>
-              </w:rPr>
-              <w:t>)</w:t>
+              <w:t>(bool z)</w:t>
             </w:r>
           </w:p>
         </w:tc>
@@ -18705,7 +19121,6 @@
             <w:proofErr w:type="spellStart"/>
             <w:r>
               <w:rPr>
-                <w:color w:val="FF0000"/>
                 <w:sz w:val="20"/>
               </w:rPr>
               <w:t>CATSetSquelchOnOff</w:t>
@@ -18713,7 +19128,6 @@
             <w:proofErr w:type="spellEnd"/>
             <w:r>
               <w:rPr>
-                <w:color w:val="FF0000"/>
                 <w:sz w:val="20"/>
               </w:rPr>
               <w:t>(bool)</w:t>
@@ -18754,11 +19168,19 @@
                 <w:sz w:val="20"/>
               </w:rPr>
             </w:pPr>
-            <w:r>
-              <w:rPr>
-                <w:sz w:val="20"/>
-              </w:rPr>
-              <w:t>Atten (step values)</w:t>
+            <w:proofErr w:type="spellStart"/>
+            <w:r>
+              <w:rPr>
+                <w:sz w:val="20"/>
+              </w:rPr>
+              <w:t>Atten</w:t>
+            </w:r>
+            <w:proofErr w:type="spellEnd"/>
+            <w:r>
+              <w:rPr>
+                <w:sz w:val="20"/>
+              </w:rPr>
+              <w:t xml:space="preserve"> (step values)</w:t>
             </w:r>
           </w:p>
         </w:tc>
@@ -19058,14 +19480,12 @@
               <w:keepNext/>
               <w:spacing w:after="0" w:line="240" w:lineRule="auto"/>
               <w:rPr>
-                <w:color w:val="FF0000"/>
                 <w:sz w:val="20"/>
               </w:rPr>
             </w:pPr>
             <w:proofErr w:type="spellStart"/>
             <w:r>
               <w:rPr>
-                <w:color w:val="FF0000"/>
                 <w:sz w:val="20"/>
               </w:rPr>
               <w:t>CATSetSplitOnOff</w:t>
@@ -19073,7 +19493,6 @@
             <w:proofErr w:type="spellEnd"/>
             <w:r>
               <w:rPr>
-                <w:color w:val="FF0000"/>
                 <w:sz w:val="20"/>
               </w:rPr>
               <w:t>(bool)</w:t>
@@ -19178,14 +19597,12 @@
               <w:keepNext/>
               <w:spacing w:after="0" w:line="240" w:lineRule="auto"/>
               <w:rPr>
-                <w:color w:val="FF0000"/>
                 <w:sz w:val="20"/>
               </w:rPr>
             </w:pPr>
             <w:proofErr w:type="spellStart"/>
             <w:r>
               <w:rPr>
-                <w:color w:val="FF0000"/>
                 <w:sz w:val="20"/>
               </w:rPr>
               <w:t>CATSetCTuneOnOff</w:t>
@@ -19193,7 +19610,6 @@
             <w:proofErr w:type="spellEnd"/>
             <w:r>
               <w:rPr>
-                <w:color w:val="FF0000"/>
                 <w:sz w:val="20"/>
               </w:rPr>
               <w:t>(bool)</w:t>
@@ -19290,14 +19706,12 @@
               <w:keepNext/>
               <w:spacing w:after="0" w:line="240" w:lineRule="auto"/>
               <w:rPr>
-                <w:color w:val="FF0000"/>
                 <w:sz w:val="20"/>
               </w:rPr>
             </w:pPr>
             <w:proofErr w:type="spellStart"/>
             <w:r>
               <w:rPr>
-                <w:color w:val="FF0000"/>
                 <w:sz w:val="20"/>
               </w:rPr>
               <w:t>CATSetVFOLock</w:t>
@@ -19305,7 +19719,6 @@
             <w:proofErr w:type="spellEnd"/>
             <w:r>
               <w:rPr>
-                <w:color w:val="FF0000"/>
                 <w:sz w:val="20"/>
               </w:rPr>
               <w:t>(bool)</w:t>
@@ -19688,7 +20101,7 @@
                 <v:shape id="_x0000_i1027" type="#_x0000_t75" style="width:242.5pt;height:164.15pt" o:ole="">
                   <v:imagedata r:id="rId10" o:title=""/>
                 </v:shape>
-                <o:OLEObject Type="Embed" ProgID="Visio.Drawing.15" ShapeID="_x0000_i1027" DrawAspect="Content" ObjectID="_1614961245" r:id="rId11"/>
+                <o:OLEObject Type="Embed" ProgID="Visio.Drawing.15" ShapeID="_x0000_i1027" DrawAspect="Content" ObjectID="_1616177071" r:id="rId11"/>
               </w:object>
             </w:r>
           </w:p>
@@ -19747,7 +20160,7 @@
                 <v:shape id="_x0000_i1028" type="#_x0000_t75" style="width:242.5pt;height:164.15pt" o:ole="">
                   <v:imagedata r:id="rId12" o:title=""/>
                 </v:shape>
-                <o:OLEObject Type="Embed" ProgID="Visio.Drawing.15" ShapeID="_x0000_i1028" DrawAspect="Content" ObjectID="_1614961246" r:id="rId13"/>
+                <o:OLEObject Type="Embed" ProgID="Visio.Drawing.15" ShapeID="_x0000_i1028" DrawAspect="Content" ObjectID="_1616177072" r:id="rId13"/>
               </w:object>
             </w:r>
           </w:p>
@@ -19824,7 +20237,7 @@
                 <v:shape id="_x0000_i1029" type="#_x0000_t75" style="width:242.5pt;height:164.15pt" o:ole="">
                   <v:imagedata r:id="rId14" o:title=""/>
                 </v:shape>
-                <o:OLEObject Type="Embed" ProgID="Visio.Drawing.15" ShapeID="_x0000_i1029" DrawAspect="Content" ObjectID="_1614961247" r:id="rId15"/>
+                <o:OLEObject Type="Embed" ProgID="Visio.Drawing.15" ShapeID="_x0000_i1029" DrawAspect="Content" ObjectID="_1616177073" r:id="rId15"/>
               </w:object>
             </w:r>
           </w:p>
@@ -19934,7 +20347,7 @@
                 <v:shape id="_x0000_i1030" type="#_x0000_t75" style="width:242.5pt;height:164.15pt" o:ole="">
                   <v:imagedata r:id="rId16" o:title=""/>
                 </v:shape>
-                <o:OLEObject Type="Embed" ProgID="Visio.Drawing.15" ShapeID="_x0000_i1030" DrawAspect="Content" ObjectID="_1614961248" r:id="rId17"/>
+                <o:OLEObject Type="Embed" ProgID="Visio.Drawing.15" ShapeID="_x0000_i1030" DrawAspect="Content" ObjectID="_1616177074" r:id="rId17"/>
               </w:object>
             </w:r>
           </w:p>
@@ -20038,7 +20451,7 @@
                 <v:shape id="_x0000_i1031" type="#_x0000_t75" style="width:242.5pt;height:164.15pt" o:ole="">
                   <v:imagedata r:id="rId18" o:title=""/>
                 </v:shape>
-                <o:OLEObject Type="Embed" ProgID="Visio.Drawing.15" ShapeID="_x0000_i1031" DrawAspect="Content" ObjectID="_1614961249" r:id="rId19"/>
+                <o:OLEObject Type="Embed" ProgID="Visio.Drawing.15" ShapeID="_x0000_i1031" DrawAspect="Content" ObjectID="_1616177075" r:id="rId19"/>
               </w:object>
             </w:r>
           </w:p>
@@ -20098,7 +20511,7 @@
                 <v:shape id="_x0000_i1032" type="#_x0000_t75" style="width:242.5pt;height:164.15pt" o:ole="">
                   <v:imagedata r:id="rId20" o:title=""/>
                 </v:shape>
-                <o:OLEObject Type="Embed" ProgID="Visio.Drawing.15" ShapeID="_x0000_i1032" DrawAspect="Content" ObjectID="_1614961250" r:id="rId21"/>
+                <o:OLEObject Type="Embed" ProgID="Visio.Drawing.15" ShapeID="_x0000_i1032" DrawAspect="Content" ObjectID="_1616177076" r:id="rId21"/>
               </w:object>
             </w:r>
           </w:p>
@@ -20184,7 +20597,7 @@
                 <v:shape id="_x0000_i1033" type="#_x0000_t75" style="width:242.5pt;height:164.15pt" o:ole="">
                   <v:imagedata r:id="rId22" o:title=""/>
                 </v:shape>
-                <o:OLEObject Type="Embed" ProgID="Visio.Drawing.15" ShapeID="_x0000_i1033" DrawAspect="Content" ObjectID="_1614961251" r:id="rId23"/>
+                <o:OLEObject Type="Embed" ProgID="Visio.Drawing.15" ShapeID="_x0000_i1033" DrawAspect="Content" ObjectID="_1616177077" r:id="rId23"/>
               </w:object>
             </w:r>
           </w:p>
@@ -20240,7 +20653,7 @@
                 <v:shape id="_x0000_i1034" type="#_x0000_t75" style="width:242.5pt;height:164.15pt" o:ole="">
                   <v:imagedata r:id="rId24" o:title=""/>
                 </v:shape>
-                <o:OLEObject Type="Embed" ProgID="Visio.Drawing.15" ShapeID="_x0000_i1034" DrawAspect="Content" ObjectID="_1614961252" r:id="rId25"/>
+                <o:OLEObject Type="Embed" ProgID="Visio.Drawing.15" ShapeID="_x0000_i1034" DrawAspect="Content" ObjectID="_1616177078" r:id="rId25"/>
               </w:object>
             </w:r>
           </w:p>
@@ -20325,7 +20738,7 @@
                 <v:shape id="_x0000_i1035" type="#_x0000_t75" style="width:242.5pt;height:164.15pt" o:ole="">
                   <v:imagedata r:id="rId26" o:title=""/>
                 </v:shape>
-                <o:OLEObject Type="Embed" ProgID="Visio.Drawing.15" ShapeID="_x0000_i1035" DrawAspect="Content" ObjectID="_1614961253" r:id="rId27"/>
+                <o:OLEObject Type="Embed" ProgID="Visio.Drawing.15" ShapeID="_x0000_i1035" DrawAspect="Content" ObjectID="_1616177079" r:id="rId27"/>
               </w:object>
             </w:r>
             <w:r>
@@ -20333,7 +20746,7 @@
                 <v:shape id="_x0000_i1036" type="#_x0000_t75" style="width:242.5pt;height:164.15pt" o:ole="">
                   <v:imagedata r:id="rId28" o:title=""/>
                 </v:shape>
-                <o:OLEObject Type="Embed" ProgID="Visio.Drawing.15" ShapeID="_x0000_i1036" DrawAspect="Content" ObjectID="_1614961254" r:id="rId29"/>
+                <o:OLEObject Type="Embed" ProgID="Visio.Drawing.15" ShapeID="_x0000_i1036" DrawAspect="Content" ObjectID="_1616177080" r:id="rId29"/>
               </w:object>
             </w:r>
           </w:p>
@@ -20401,7 +20814,7 @@
                 <v:shape id="_x0000_i1037" type="#_x0000_t75" style="width:242.5pt;height:164.15pt" o:ole="">
                   <v:imagedata r:id="rId30" o:title=""/>
                 </v:shape>
-                <o:OLEObject Type="Embed" ProgID="Visio.Drawing.15" ShapeID="_x0000_i1037" DrawAspect="Content" ObjectID="_1614961255" r:id="rId31"/>
+                <o:OLEObject Type="Embed" ProgID="Visio.Drawing.15" ShapeID="_x0000_i1037" DrawAspect="Content" ObjectID="_1616177081" r:id="rId31"/>
               </w:object>
             </w:r>
           </w:p>
@@ -20658,7 +21071,7 @@
                 <v:shape id="_x0000_i1038" type="#_x0000_t75" style="width:217.75pt;height:171.65pt" o:ole="">
                   <v:imagedata r:id="rId32" o:title=""/>
                 </v:shape>
-                <o:OLEObject Type="Embed" ProgID="Visio.Drawing.15" ShapeID="_x0000_i1038" DrawAspect="Content" ObjectID="_1614961256" r:id="rId33"/>
+                <o:OLEObject Type="Embed" ProgID="Visio.Drawing.15" ShapeID="_x0000_i1038" DrawAspect="Content" ObjectID="_1616177082" r:id="rId33"/>
               </w:object>
             </w:r>
           </w:p>
@@ -20688,7 +21101,7 @@
                 <v:shape id="_x0000_i1039" type="#_x0000_t75" style="width:217.75pt;height:171.65pt" o:ole="">
                   <v:imagedata r:id="rId34" o:title=""/>
                 </v:shape>
-                <o:OLEObject Type="Embed" ProgID="Visio.Drawing.15" ShapeID="_x0000_i1039" DrawAspect="Content" ObjectID="_1614961257" r:id="rId35"/>
+                <o:OLEObject Type="Embed" ProgID="Visio.Drawing.15" ShapeID="_x0000_i1039" DrawAspect="Content" ObjectID="_1616177083" r:id="rId35"/>
               </w:object>
             </w:r>
           </w:p>
@@ -20720,7 +21133,7 @@
                 <v:shape id="_x0000_i1040" type="#_x0000_t75" style="width:217.75pt;height:171.05pt" o:ole="">
                   <v:imagedata r:id="rId36" o:title=""/>
                 </v:shape>
-                <o:OLEObject Type="Embed" ProgID="Visio.Drawing.15" ShapeID="_x0000_i1040" DrawAspect="Content" ObjectID="_1614961258" r:id="rId37"/>
+                <o:OLEObject Type="Embed" ProgID="Visio.Drawing.15" ShapeID="_x0000_i1040" DrawAspect="Content" ObjectID="_1616177084" r:id="rId37"/>
               </w:object>
             </w:r>
           </w:p>
@@ -20739,7 +21152,7 @@
           <v:shape id="_x0000_i1041" type="#_x0000_t75" style="width:391.7pt;height:131.35pt" o:ole="">
             <v:imagedata r:id="rId38" o:title=""/>
           </v:shape>
-          <o:OLEObject Type="Embed" ProgID="Excel.Sheet.12" ShapeID="_x0000_i1041" DrawAspect="Content" ObjectID="_1614961259" r:id="rId39"/>
+          <o:OLEObject Type="Embed" ProgID="Excel.Sheet.12" ShapeID="_x0000_i1041" DrawAspect="Content" ObjectID="_1616177085" r:id="rId39"/>
         </w:object>
       </w:r>
     </w:p>
@@ -34229,15 +34642,7 @@
               <w:rPr>
                 <w:color w:val="00B0F0"/>
               </w:rPr>
-              <w:t>DIG</w:t>
-            </w:r>
-            <w:bookmarkStart w:id="0" w:name="_GoBack"/>
-            <w:bookmarkEnd w:id="0"/>
-            <w:r>
-              <w:rPr>
-                <w:color w:val="00B0F0"/>
-              </w:rPr>
-              <w:t>63</w:t>
+              <w:t>DIG63</w:t>
             </w:r>
           </w:p>
         </w:tc>
@@ -35211,6 +35616,7 @@
         </w:tc>
       </w:tr>
     </w:tbl>
+    <w:p/>
     <w:p/>
     <w:sectPr>
       <w:pgSz w:w="11906" w:h="16838"/>
@@ -38890,7 +39296,7 @@
 </file>
 
 <file path=customXml/itemProps1.xml><?xml version="1.0" encoding="utf-8"?>
-<ds:datastoreItem xmlns:ds="http://schemas.openxmlformats.org/officeDocument/2006/customXml" ds:itemID="{2B8F3AA4-2BFA-480B-94C4-E11356EB1B32}">
+<ds:datastoreItem xmlns:ds="http://schemas.openxmlformats.org/officeDocument/2006/customXml" ds:itemID="{A48C09E6-F97D-448D-8C19-4B72F8FF3E04}">
   <ds:schemaRefs>
     <ds:schemaRef ds:uri="http://schemas.openxmlformats.org/officeDocument/2006/bibliography"/>
   </ds:schemaRefs>

</xml_diff>